<commit_message>
Code refactoring + initial condition was restored
</commit_message>
<xml_diff>
--- a/��_new_3feb2012.docx
+++ b/��_new_3feb2012.docx
@@ -1,6 +1,6 @@
 
 <file path=word/document.xml><?xml version="1.0" encoding="utf-8"?>
-<w:document xmlns:wpc="http://schemas.microsoft.com/office/word/2010/wordprocessingCanvas" xmlns:mc="http://schemas.openxmlformats.org/markup-compatibility/2006" xmlns:o="urn:schemas-microsoft-com:office:office" xmlns:r="http://schemas.openxmlformats.org/officeDocument/2006/relationships" xmlns:m="http://schemas.openxmlformats.org/officeDocument/2006/math" xmlns:v="urn:schemas-microsoft-com:vml" xmlns:wp14="http://schemas.microsoft.com/office/word/2010/wordprocessingDrawing" xmlns:wp="http://schemas.openxmlformats.org/drawingml/2006/wordprocessingDrawing" xmlns:w10="urn:schemas-microsoft-com:office:word" xmlns:w="http://schemas.openxmlformats.org/wordprocessingml/2006/main" xmlns:w14="http://schemas.microsoft.com/office/word/2010/wordml" xmlns:wpg="http://schemas.microsoft.com/office/word/2010/wordprocessingGroup" xmlns:wpi="http://schemas.microsoft.com/office/word/2010/wordprocessingInk" xmlns:wne="http://schemas.microsoft.com/office/word/2006/wordml" xmlns:wps="http://schemas.microsoft.com/office/word/2010/wordprocessingShape" mc:Ignorable="w14 wp14">
+<w:document xmlns:ve="http://schemas.openxmlformats.org/markup-compatibility/2006" xmlns:o="urn:schemas-microsoft-com:office:office" xmlns:r="http://schemas.openxmlformats.org/officeDocument/2006/relationships" xmlns:m="http://schemas.openxmlformats.org/officeDocument/2006/math" xmlns:v="urn:schemas-microsoft-com:vml" xmlns:wp="http://schemas.openxmlformats.org/drawingml/2006/wordprocessingDrawing" xmlns:w10="urn:schemas-microsoft-com:office:word" xmlns:w="http://schemas.openxmlformats.org/wordprocessingml/2006/main" xmlns:wne="http://schemas.microsoft.com/office/word/2006/wordml">
   <w:body>
     <w:p>
       <w:pPr>
@@ -157,6 +157,28 @@
         </w:rPr>
         <w:t>Просмотровщик изображений</w:t>
       </w:r>
+      <w:r>
+        <w:rPr>
+          <w:sz w:val="28"/>
+          <w:szCs w:val="28"/>
+        </w:rPr>
+        <w:t xml:space="preserve"> [</w:t>
+      </w:r>
+      <w:r>
+        <w:rPr>
+          <w:sz w:val="28"/>
+          <w:szCs w:val="28"/>
+          <w:lang w:val="en-US"/>
+        </w:rPr>
+        <w:t>Optional</w:t>
+      </w:r>
+      <w:r>
+        <w:rPr>
+          <w:sz w:val="28"/>
+          <w:szCs w:val="28"/>
+        </w:rPr>
+        <w:t>]</w:t>
+      </w:r>
     </w:p>
     <w:p>
       <w:pPr>
@@ -171,6 +193,60 @@
           <w:sz w:val="28"/>
           <w:szCs w:val="28"/>
         </w:rPr>
+        <w:t xml:space="preserve">Модуль </w:t>
+      </w:r>
+      <w:proofErr w:type="gramStart"/>
+      <w:r>
+        <w:rPr>
+          <w:sz w:val="28"/>
+          <w:szCs w:val="28"/>
+        </w:rPr>
+        <w:t>трехмерного</w:t>
+      </w:r>
+      <w:proofErr w:type="gramEnd"/>
+      <w:r>
+        <w:rPr>
+          <w:sz w:val="28"/>
+          <w:szCs w:val="28"/>
+        </w:rPr>
+        <w:t xml:space="preserve"> реконструирования </w:t>
+      </w:r>
+      <w:r>
+        <w:rPr>
+          <w:sz w:val="28"/>
+          <w:szCs w:val="28"/>
+        </w:rPr>
+        <w:t>[</w:t>
+      </w:r>
+      <w:r>
+        <w:rPr>
+          <w:sz w:val="28"/>
+          <w:szCs w:val="28"/>
+          <w:lang w:val="en-US"/>
+        </w:rPr>
+        <w:t>Optional</w:t>
+      </w:r>
+      <w:r>
+        <w:rPr>
+          <w:sz w:val="28"/>
+          <w:szCs w:val="28"/>
+        </w:rPr>
+        <w:t>]</w:t>
+      </w:r>
+    </w:p>
+    <w:p>
+      <w:pPr>
+        <w:ind w:firstLine="708"/>
+        <w:rPr>
+          <w:sz w:val="28"/>
+          <w:szCs w:val="28"/>
+        </w:rPr>
+      </w:pPr>
+      <w:r>
+        <w:rPr>
+          <w:sz w:val="28"/>
+          <w:szCs w:val="28"/>
+        </w:rPr>
         <w:t>Протокол исследования</w:t>
       </w:r>
     </w:p>
@@ -217,7 +293,15 @@
           <w:sz w:val="28"/>
           <w:szCs w:val="28"/>
         </w:rPr>
-        <w:t xml:space="preserve">и </w:t>
+        <w:t>и</w:t>
+      </w:r>
+      <w:r>
+        <w:rPr>
+          <w:sz w:val="28"/>
+          <w:szCs w:val="28"/>
+          <w:lang w:val="en-US"/>
+        </w:rPr>
+        <w:t xml:space="preserve"> </w:t>
       </w:r>
       <w:r>
         <w:rPr>
@@ -240,25 +324,49 @@
         <w:rPr>
           <w:sz w:val="28"/>
           <w:szCs w:val="28"/>
+          <w:lang w:val="en-US"/>
         </w:rPr>
         <w:tab/>
-        <w:t xml:space="preserve">СУБД </w:t>
-      </w:r>
-      <w:r>
-        <w:rPr>
-          <w:sz w:val="28"/>
-          <w:szCs w:val="28"/>
-          <w:lang w:val="en-US"/>
-        </w:rPr>
-        <w:t>PostgreSQL 9.1</w:t>
-      </w:r>
-    </w:p>
-    <w:p>
-      <w:pPr>
-        <w:rPr>
-          <w:sz w:val="28"/>
-          <w:szCs w:val="28"/>
-          <w:lang w:val="en-US"/>
+      </w:r>
+      <w:r>
+        <w:rPr>
+          <w:sz w:val="28"/>
+          <w:szCs w:val="28"/>
+        </w:rPr>
+        <w:t>СУБД</w:t>
+      </w:r>
+      <w:r>
+        <w:rPr>
+          <w:sz w:val="28"/>
+          <w:szCs w:val="28"/>
+          <w:lang w:val="en-US"/>
+        </w:rPr>
+        <w:t xml:space="preserve"> </w:t>
+      </w:r>
+      <w:proofErr w:type="spellStart"/>
+      <w:r>
+        <w:rPr>
+          <w:sz w:val="28"/>
+          <w:szCs w:val="28"/>
+          <w:lang w:val="en-US"/>
+        </w:rPr>
+        <w:t>PostgreSQL</w:t>
+      </w:r>
+      <w:proofErr w:type="spellEnd"/>
+      <w:r>
+        <w:rPr>
+          <w:sz w:val="28"/>
+          <w:szCs w:val="28"/>
+          <w:lang w:val="en-US"/>
+        </w:rPr>
+        <w:t xml:space="preserve"> 9.1</w:t>
+      </w:r>
+    </w:p>
+    <w:p>
+      <w:pPr>
+        <w:rPr>
+          <w:sz w:val="28"/>
+          <w:szCs w:val="28"/>
         </w:rPr>
       </w:pPr>
       <w:r>
@@ -355,15 +463,23 @@
         <w:rPr>
           <w:sz w:val="28"/>
           <w:szCs w:val="28"/>
-          <w:lang w:val="en-US"/>
-        </w:rPr>
-      </w:pPr>
-      <w:r>
-        <w:rPr>
-          <w:sz w:val="28"/>
-          <w:szCs w:val="28"/>
-        </w:rPr>
-        <w:t xml:space="preserve">Многопоточность и </w:t>
+        </w:rPr>
+      </w:pPr>
+      <w:proofErr w:type="spellStart"/>
+      <w:r>
+        <w:rPr>
+          <w:sz w:val="28"/>
+          <w:szCs w:val="28"/>
+        </w:rPr>
+        <w:t>Многопоточность</w:t>
+      </w:r>
+      <w:proofErr w:type="spellEnd"/>
+      <w:r>
+        <w:rPr>
+          <w:sz w:val="28"/>
+          <w:szCs w:val="28"/>
+        </w:rPr>
+        <w:t xml:space="preserve"> и </w:t>
       </w:r>
       <w:r>
         <w:rPr>
@@ -379,7 +495,6 @@
         <w:rPr>
           <w:sz w:val="28"/>
           <w:szCs w:val="28"/>
-          <w:lang w:val="en-US"/>
         </w:rPr>
       </w:pPr>
       <w:r>
@@ -402,14 +517,10 @@
         <w:rPr>
           <w:sz w:val="28"/>
           <w:szCs w:val="28"/>
-          <w:lang w:val="en-US"/>
         </w:rPr>
         <w:tab/>
       </w:r>
       <w:r>
-        <w:rPr>
-          <w:lang w:val="en-US"/>
-        </w:rPr>
         <w:t xml:space="preserve"> </w:t>
       </w:r>
       <w:r>
@@ -490,6 +601,7 @@
           <w:szCs w:val="28"/>
           <w:lang w:val="en-US"/>
         </w:rPr>
+        <w:lastRenderedPageBreak/>
         <w:t xml:space="preserve"> SQL Daemon</w:t>
       </w:r>
     </w:p>
@@ -508,7 +620,6 @@
           <w:szCs w:val="28"/>
           <w:lang w:val="en-US"/>
         </w:rPr>
-        <w:lastRenderedPageBreak/>
         <w:t>Protocol</w:t>
       </w:r>
     </w:p>
@@ -611,16 +722,22 @@
         <w:rPr>
           <w:sz w:val="28"/>
           <w:szCs w:val="28"/>
-          <w:lang w:val="en-US"/>
-        </w:rPr>
-      </w:pPr>
-      <w:r>
-        <w:rPr>
-          <w:sz w:val="28"/>
-          <w:szCs w:val="28"/>
-          <w:lang w:val="en-US"/>
-        </w:rPr>
-        <w:t xml:space="preserve">IDEF </w:t>
+        </w:rPr>
+      </w:pPr>
+      <w:r>
+        <w:rPr>
+          <w:sz w:val="28"/>
+          <w:szCs w:val="28"/>
+          <w:lang w:val="en-US"/>
+        </w:rPr>
+        <w:t>IDEF</w:t>
+      </w:r>
+      <w:r>
+        <w:rPr>
+          <w:sz w:val="28"/>
+          <w:szCs w:val="28"/>
+        </w:rPr>
+        <w:t xml:space="preserve"> </w:t>
       </w:r>
       <w:r>
         <w:rPr>
@@ -633,26 +750,32 @@
         <w:rPr>
           <w:sz w:val="28"/>
           <w:szCs w:val="28"/>
-          <w:lang w:val="en-US"/>
-        </w:rPr>
-        <w:t xml:space="preserve"> </w:t>
-      </w:r>
-    </w:p>
-    <w:p>
-      <w:pPr>
-        <w:rPr>
-          <w:sz w:val="28"/>
-          <w:szCs w:val="28"/>
-          <w:lang w:val="en-US"/>
-        </w:rPr>
-      </w:pPr>
-      <w:r>
-        <w:rPr>
-          <w:sz w:val="28"/>
-          <w:szCs w:val="28"/>
-          <w:lang w:val="en-US"/>
-        </w:rPr>
-        <w:t xml:space="preserve">UML </w:t>
+        </w:rPr>
+        <w:t xml:space="preserve"> </w:t>
+      </w:r>
+    </w:p>
+    <w:p>
+      <w:pPr>
+        <w:rPr>
+          <w:sz w:val="28"/>
+          <w:szCs w:val="28"/>
+          <w:lang w:val="en-US"/>
+        </w:rPr>
+      </w:pPr>
+      <w:r>
+        <w:rPr>
+          <w:sz w:val="28"/>
+          <w:szCs w:val="28"/>
+          <w:lang w:val="en-US"/>
+        </w:rPr>
+        <w:t>UML</w:t>
+      </w:r>
+      <w:r>
+        <w:rPr>
+          <w:sz w:val="28"/>
+          <w:szCs w:val="28"/>
+        </w:rPr>
+        <w:t xml:space="preserve"> </w:t>
       </w:r>
       <w:r>
         <w:rPr>
@@ -665,9 +788,23 @@
         <w:rPr>
           <w:sz w:val="28"/>
           <w:szCs w:val="28"/>
-          <w:lang w:val="en-US"/>
-        </w:rPr>
-        <w:t xml:space="preserve"> </w:t>
+        </w:rPr>
+        <w:t xml:space="preserve"> </w:t>
+      </w:r>
+    </w:p>
+    <w:p>
+      <w:pPr>
+        <w:rPr>
+          <w:sz w:val="28"/>
+          <w:szCs w:val="28"/>
+        </w:rPr>
+      </w:pPr>
+      <w:r>
+        <w:rPr>
+          <w:sz w:val="28"/>
+          <w:szCs w:val="28"/>
+        </w:rPr>
+        <w:t>Структура Баз Данных</w:t>
       </w:r>
     </w:p>
     <w:p>
@@ -805,7 +942,6 @@
         <w:rPr>
           <w:sz w:val="24"/>
           <w:szCs w:val="24"/>
-          <w:lang w:val="en-US"/>
         </w:rPr>
       </w:pPr>
       <w:r>
@@ -864,7 +1000,6 @@
         <w:rPr>
           <w:sz w:val="24"/>
           <w:szCs w:val="24"/>
-          <w:lang w:val="en-US"/>
         </w:rPr>
       </w:pPr>
     </w:p>
@@ -922,10 +1057,10 @@
                     </pic:cNvPicPr>
                   </pic:nvPicPr>
                   <pic:blipFill>
-                    <a:blip r:embed="rId9" cstate="print">
+                    <a:blip r:embed="rId8" cstate="print">
                       <a:extLst>
                         <a:ext uri="{28A0092B-C50C-407E-A947-70E740481C1C}">
-                          <a14:useLocalDpi xmlns:a14="http://schemas.microsoft.com/office/drawing/2010/main" val="0"/>
+                          <a14:useLocalDpi xmlns="" xmlns:wpc="http://schemas.microsoft.com/office/word/2010/wordprocessingCanvas" xmlns:mc="http://schemas.openxmlformats.org/markup-compatibility/2006" xmlns:o="urn:schemas-microsoft-com:office:office" xmlns:v="urn:schemas-microsoft-com:vml" xmlns:wp14="http://schemas.microsoft.com/office/word/2010/wordprocessingDrawing" xmlns:w10="urn:schemas-microsoft-com:office:word" xmlns:w="http://schemas.openxmlformats.org/wordprocessingml/2006/main" xmlns:w14="http://schemas.microsoft.com/office/word/2010/wordml" xmlns:wpg="http://schemas.microsoft.com/office/word/2010/wordprocessingGroup" xmlns:wpi="http://schemas.microsoft.com/office/word/2010/wordprocessingInk" xmlns:wps="http://schemas.microsoft.com/office/word/2010/wordprocessingShape" xmlns:a14="http://schemas.microsoft.com/office/drawing/2010/main" val="0"/>
                         </a:ext>
                       </a:extLst>
                     </a:blip>
@@ -1008,10 +1143,10 @@
                     </pic:cNvPicPr>
                   </pic:nvPicPr>
                   <pic:blipFill>
-                    <a:blip r:embed="rId10" cstate="print">
+                    <a:blip r:embed="rId9" cstate="print">
                       <a:extLst>
                         <a:ext uri="{28A0092B-C50C-407E-A947-70E740481C1C}">
-                          <a14:useLocalDpi xmlns:a14="http://schemas.microsoft.com/office/drawing/2010/main" val="0"/>
+                          <a14:useLocalDpi xmlns="" xmlns:wpc="http://schemas.microsoft.com/office/word/2010/wordprocessingCanvas" xmlns:mc="http://schemas.openxmlformats.org/markup-compatibility/2006" xmlns:o="urn:schemas-microsoft-com:office:office" xmlns:v="urn:schemas-microsoft-com:vml" xmlns:wp14="http://schemas.microsoft.com/office/word/2010/wordprocessingDrawing" xmlns:w10="urn:schemas-microsoft-com:office:word" xmlns:w="http://schemas.openxmlformats.org/wordprocessingml/2006/main" xmlns:w14="http://schemas.microsoft.com/office/word/2010/wordml" xmlns:wpg="http://schemas.microsoft.com/office/word/2010/wordprocessingGroup" xmlns:wpi="http://schemas.microsoft.com/office/word/2010/wordprocessingInk" xmlns:wps="http://schemas.microsoft.com/office/word/2010/wordprocessingShape" xmlns:a14="http://schemas.microsoft.com/office/drawing/2010/main" val="0"/>
                         </a:ext>
                       </a:extLst>
                     </a:blip>
@@ -1108,7 +1243,6 @@
           <w:b/>
           <w:sz w:val="28"/>
           <w:szCs w:val="28"/>
-          <w:lang w:val="en-US"/>
         </w:rPr>
       </w:pPr>
       <w:r>
@@ -1127,7 +1261,6 @@
           <w:b/>
           <w:sz w:val="28"/>
           <w:szCs w:val="28"/>
-          <w:lang w:val="en-US"/>
         </w:rPr>
       </w:pPr>
     </w:p>
@@ -1215,10 +1348,10 @@
                     </pic:cNvPicPr>
                   </pic:nvPicPr>
                   <pic:blipFill>
-                    <a:blip r:embed="rId11" cstate="print">
+                    <a:blip r:embed="rId10" cstate="print">
                       <a:extLst>
                         <a:ext uri="{28A0092B-C50C-407E-A947-70E740481C1C}">
-                          <a14:useLocalDpi xmlns:a14="http://schemas.microsoft.com/office/drawing/2010/main" val="0"/>
+                          <a14:useLocalDpi xmlns="" xmlns:wpc="http://schemas.microsoft.com/office/word/2010/wordprocessingCanvas" xmlns:mc="http://schemas.openxmlformats.org/markup-compatibility/2006" xmlns:o="urn:schemas-microsoft-com:office:office" xmlns:v="urn:schemas-microsoft-com:vml" xmlns:wp14="http://schemas.microsoft.com/office/word/2010/wordprocessingDrawing" xmlns:w10="urn:schemas-microsoft-com:office:word" xmlns:w="http://schemas.openxmlformats.org/wordprocessingml/2006/main" xmlns:w14="http://schemas.microsoft.com/office/word/2010/wordml" xmlns:wpg="http://schemas.microsoft.com/office/word/2010/wordprocessingGroup" xmlns:wpi="http://schemas.microsoft.com/office/word/2010/wordprocessingInk" xmlns:wps="http://schemas.microsoft.com/office/word/2010/wordprocessingShape" xmlns:a14="http://schemas.microsoft.com/office/drawing/2010/main" val="0"/>
                         </a:ext>
                       </a:extLst>
                     </a:blip>
@@ -1864,10 +1997,10 @@
                     </pic:cNvPicPr>
                   </pic:nvPicPr>
                   <pic:blipFill>
-                    <a:blip r:embed="rId12" cstate="print">
+                    <a:blip r:embed="rId11" cstate="print">
                       <a:extLst>
                         <a:ext uri="{28A0092B-C50C-407E-A947-70E740481C1C}">
-                          <a14:useLocalDpi xmlns:a14="http://schemas.microsoft.com/office/drawing/2010/main" val="0"/>
+                          <a14:useLocalDpi xmlns="" xmlns:wpc="http://schemas.microsoft.com/office/word/2010/wordprocessingCanvas" xmlns:mc="http://schemas.openxmlformats.org/markup-compatibility/2006" xmlns:o="urn:schemas-microsoft-com:office:office" xmlns:v="urn:schemas-microsoft-com:vml" xmlns:wp14="http://schemas.microsoft.com/office/word/2010/wordprocessingDrawing" xmlns:w10="urn:schemas-microsoft-com:office:word" xmlns:w="http://schemas.openxmlformats.org/wordprocessingml/2006/main" xmlns:w14="http://schemas.microsoft.com/office/word/2010/wordml" xmlns:wpg="http://schemas.microsoft.com/office/word/2010/wordprocessingGroup" xmlns:wpi="http://schemas.microsoft.com/office/word/2010/wordprocessingInk" xmlns:wps="http://schemas.microsoft.com/office/word/2010/wordprocessingShape" xmlns:a14="http://schemas.microsoft.com/office/drawing/2010/main" val="0"/>
                         </a:ext>
                       </a:extLst>
                     </a:blip>
@@ -2085,7 +2218,6 @@
           <w:b/>
           <w:sz w:val="28"/>
           <w:szCs w:val="28"/>
-          <w:lang w:val="en-US"/>
         </w:rPr>
       </w:pPr>
       <w:r>
@@ -2105,7 +2237,6 @@
           <w:b/>
           <w:sz w:val="28"/>
           <w:szCs w:val="28"/>
-          <w:lang w:val="en-US"/>
         </w:rPr>
       </w:pPr>
     </w:p>
@@ -2307,7 +2438,6 @@
           <w:b/>
           <w:sz w:val="28"/>
           <w:szCs w:val="28"/>
-          <w:lang w:val="en-US"/>
         </w:rPr>
       </w:pPr>
       <w:r>
@@ -2344,7 +2474,6 @@
           <w:b/>
           <w:sz w:val="28"/>
           <w:szCs w:val="28"/>
-          <w:lang w:val="en-US"/>
         </w:rPr>
       </w:pPr>
     </w:p>
@@ -2766,7 +2895,6 @@
           <w:b/>
           <w:sz w:val="28"/>
           <w:szCs w:val="28"/>
-          <w:lang w:val="en-US"/>
         </w:rPr>
       </w:pPr>
       <w:r>
@@ -2786,7 +2914,6 @@
           <w:b/>
           <w:sz w:val="28"/>
           <w:szCs w:val="28"/>
-          <w:lang w:val="en-US"/>
         </w:rPr>
       </w:pPr>
     </w:p>
@@ -2892,7 +3019,15 @@
       </w:r>
     </w:p>
     <w:p>
-      <w:r>
+      <w:pPr>
+        <w:rPr>
+          <w:lang w:val="en-US"/>
+        </w:rPr>
+      </w:pPr>
+      <w:r>
+        <w:rPr>
+          <w:lang w:val="en-US"/>
+        </w:rPr>
         <w:t>-</w:t>
       </w:r>
       <w:r>
@@ -2932,7 +3067,15 @@
       </w:r>
     </w:p>
     <w:p>
-      <w:r>
+      <w:pPr>
+        <w:rPr>
+          <w:lang w:val="en-US"/>
+        </w:rPr>
+      </w:pPr>
+      <w:r>
+        <w:rPr>
+          <w:lang w:val="en-US"/>
+        </w:rPr>
         <w:t>-</w:t>
       </w:r>
       <w:r>
@@ -2942,6 +3085,9 @@
         <w:t>Shadow</w:t>
       </w:r>
       <w:r>
+        <w:rPr>
+          <w:lang w:val="en-US"/>
+        </w:rPr>
         <w:t xml:space="preserve"> </w:t>
       </w:r>
       <w:r>
@@ -2951,80 +3097,1043 @@
         <w:t>service</w:t>
       </w:r>
       <w:r>
-        <w:t xml:space="preserve"> </w:t>
+        <w:rPr>
+          <w:lang w:val="en-US"/>
+        </w:rPr>
+        <w:t xml:space="preserve"> </w:t>
+      </w:r>
+    </w:p>
+    <w:p>
+      <w:pPr>
+        <w:rPr>
+          <w:lang w:val="en-US"/>
+        </w:rPr>
+      </w:pPr>
+    </w:p>
+    <w:p>
+      <w:pPr>
+        <w:rPr>
+          <w:b/>
+          <w:lang w:val="en-US"/>
+        </w:rPr>
+      </w:pPr>
+      <w:r>
+        <w:rPr>
+          <w:b/>
+          <w:lang w:val="en-US"/>
+        </w:rPr>
+        <w:t>Registration module</w:t>
+      </w:r>
+    </w:p>
+    <w:p>
+      <w:pPr>
+        <w:rPr>
+          <w:lang w:val="en-US"/>
+        </w:rPr>
+      </w:pPr>
+      <w:r>
+        <w:rPr>
+          <w:i/>
+          <w:lang w:val="en-US"/>
+        </w:rPr>
+        <w:tab/>
+      </w:r>
+      <w:r>
+        <w:rPr>
+          <w:i/>
+        </w:rPr>
+        <w:t>В</w:t>
+      </w:r>
+      <w:r>
+        <w:t>заимодействует</w:t>
+      </w:r>
+      <w:r>
+        <w:rPr>
+          <w:lang w:val="en-US"/>
+        </w:rPr>
+        <w:t xml:space="preserve"> </w:t>
+      </w:r>
+      <w:r>
+        <w:t>с</w:t>
+      </w:r>
+      <w:r>
+        <w:rPr>
+          <w:lang w:val="en-US"/>
+        </w:rPr>
+        <w:t xml:space="preserve"> </w:t>
+      </w:r>
+      <w:r>
+        <w:t>модулем</w:t>
+      </w:r>
+      <w:r>
+        <w:rPr>
+          <w:lang w:val="en-US"/>
+        </w:rPr>
+        <w:t xml:space="preserve"> </w:t>
+      </w:r>
+      <w:r>
+        <w:rPr>
+          <w:lang w:val="en-US"/>
+        </w:rPr>
+        <w:t>HL7 Daemon</w:t>
+      </w:r>
+    </w:p>
+    <w:p>
+      <w:pPr>
+        <w:ind w:left="1410"/>
+      </w:pPr>
+      <w:r>
+        <w:t>Когда</w:t>
+      </w:r>
+      <w:r>
+        <w:t xml:space="preserve"> </w:t>
+      </w:r>
+      <w:r>
+        <w:t>в</w:t>
+      </w:r>
+      <w:r>
+        <w:t xml:space="preserve"> </w:t>
+      </w:r>
+      <w:r>
+        <w:t>системе</w:t>
+      </w:r>
+      <w:r>
+        <w:t xml:space="preserve"> </w:t>
+      </w:r>
+      <w:r>
+        <w:t>регистрируется</w:t>
+      </w:r>
+      <w:r>
+        <w:t xml:space="preserve"> </w:t>
+      </w:r>
+      <w:r>
+        <w:t>новый</w:t>
+      </w:r>
+      <w:r>
+        <w:t xml:space="preserve"> </w:t>
+      </w:r>
+      <w:r>
+        <w:t>пациент</w:t>
+      </w:r>
+      <w:r>
+        <w:t xml:space="preserve">, </w:t>
+      </w:r>
+      <w:r>
+        <w:t>нажимается</w:t>
+      </w:r>
+      <w:r>
+        <w:t xml:space="preserve"> </w:t>
+      </w:r>
+      <w:r>
+        <w:t>кнопка</w:t>
+      </w:r>
+      <w:proofErr w:type="gramStart"/>
+      <w:r>
+        <w:t xml:space="preserve"> </w:t>
+      </w:r>
+      <w:r>
+        <w:rPr>
+          <w:u w:val="single"/>
+        </w:rPr>
+        <w:t>Д</w:t>
+      </w:r>
+      <w:proofErr w:type="gramEnd"/>
+      <w:r>
+        <w:rPr>
+          <w:u w:val="single"/>
+        </w:rPr>
+        <w:t>алее</w:t>
+      </w:r>
+      <w:r>
+        <w:t xml:space="preserve">, </w:t>
+      </w:r>
+      <w:r>
+        <w:rPr>
+          <w:lang w:val="en-US"/>
+        </w:rPr>
+        <w:t>Registration</w:t>
+      </w:r>
+      <w:r>
+        <w:t xml:space="preserve"> </w:t>
+      </w:r>
+      <w:r>
+        <w:rPr>
+          <w:lang w:val="en-US"/>
+        </w:rPr>
+        <w:t>module</w:t>
+      </w:r>
+      <w:r>
+        <w:t xml:space="preserve"> </w:t>
+      </w:r>
+      <w:r>
+        <w:t>должен</w:t>
+      </w:r>
+      <w:r>
+        <w:t xml:space="preserve"> </w:t>
+      </w:r>
+      <w:r>
+        <w:t>уведомить</w:t>
+      </w:r>
+      <w:r>
+        <w:t xml:space="preserve"> </w:t>
+      </w:r>
+      <w:r>
+        <w:rPr>
+          <w:lang w:val="en-US"/>
+        </w:rPr>
+        <w:t>HL</w:t>
+      </w:r>
+      <w:r>
+        <w:t xml:space="preserve">7 </w:t>
+      </w:r>
+      <w:r>
+        <w:rPr>
+          <w:lang w:val="en-US"/>
+        </w:rPr>
+        <w:t>Daemon</w:t>
+      </w:r>
+      <w:r>
+        <w:t xml:space="preserve"> </w:t>
+      </w:r>
+      <w:r>
+        <w:t>сформировать</w:t>
+      </w:r>
+      <w:r>
+        <w:t xml:space="preserve"> </w:t>
+      </w:r>
+      <w:r>
+        <w:t>и</w:t>
+      </w:r>
+      <w:r>
+        <w:t xml:space="preserve"> </w:t>
+      </w:r>
+      <w:r>
+        <w:t>отправи</w:t>
+      </w:r>
+      <w:r>
+        <w:t>т</w:t>
+      </w:r>
+      <w:r>
+        <w:t>ь</w:t>
+      </w:r>
+      <w:r>
+        <w:t xml:space="preserve"> </w:t>
+      </w:r>
+      <w:r>
+        <w:t>на</w:t>
+      </w:r>
+      <w:r>
+        <w:t xml:space="preserve"> </w:t>
+      </w:r>
+      <w:r>
+        <w:rPr>
+          <w:lang w:val="en-US"/>
+        </w:rPr>
+        <w:t>Connectivity</w:t>
+      </w:r>
+      <w:r>
+        <w:t xml:space="preserve">  </w:t>
+      </w:r>
+      <w:r>
+        <w:rPr>
+          <w:lang w:val="en-US"/>
+        </w:rPr>
+        <w:t>Manager</w:t>
+      </w:r>
+      <w:r>
+        <w:t xml:space="preserve"> </w:t>
+      </w:r>
+      <w:r>
+        <w:t>в</w:t>
+      </w:r>
+      <w:r>
+        <w:t xml:space="preserve"> </w:t>
+      </w:r>
+      <w:r>
+        <w:t>систему</w:t>
+      </w:r>
+      <w:r>
+        <w:t xml:space="preserve"> </w:t>
+      </w:r>
+      <w:r>
+        <w:rPr>
+          <w:lang w:val="en-US"/>
+        </w:rPr>
+        <w:t>PACS</w:t>
+      </w:r>
+      <w:r>
+        <w:t xml:space="preserve"> </w:t>
+      </w:r>
+      <w:r>
+        <w:t xml:space="preserve"> </w:t>
+      </w:r>
+      <w:r>
+        <w:rPr>
+          <w:lang w:val="en-US"/>
+        </w:rPr>
+        <w:t>HL</w:t>
+      </w:r>
+      <w:r>
+        <w:t xml:space="preserve">7 </w:t>
+      </w:r>
+      <w:r>
+        <w:t>сообщение</w:t>
+      </w:r>
+      <w:r>
+        <w:t xml:space="preserve"> </w:t>
+      </w:r>
+      <w:r>
+        <w:t>о</w:t>
+      </w:r>
+      <w:r>
+        <w:t xml:space="preserve"> </w:t>
+      </w:r>
+      <w:r>
+        <w:t>новом</w:t>
+      </w:r>
+      <w:r>
+        <w:t xml:space="preserve"> </w:t>
+      </w:r>
+      <w:r>
+        <w:t>пациенте</w:t>
+      </w:r>
+      <w:r>
+        <w:t>.</w:t>
+      </w:r>
+    </w:p>
+    <w:p>
+      <w:pPr>
+        <w:ind w:left="1410"/>
+      </w:pPr>
+    </w:p>
+    <w:p>
+      <w:pPr>
+        <w:rPr>
+          <w:highlight w:val="yellow"/>
+          <w:lang w:val="en-US"/>
+        </w:rPr>
+      </w:pPr>
+      <w:r>
+        <w:tab/>
+      </w:r>
+      <w:r>
+        <w:rPr>
+          <w:highlight w:val="yellow"/>
+        </w:rPr>
+        <w:t xml:space="preserve">Взаимодействует с модулем </w:t>
+      </w:r>
+      <w:r>
+        <w:rPr>
+          <w:highlight w:val="yellow"/>
+          <w:lang w:val="en-US"/>
+        </w:rPr>
+        <w:t>Scheduler</w:t>
+      </w:r>
+      <w:r>
+        <w:t xml:space="preserve">   </w:t>
+      </w:r>
+      <w:r>
+        <w:rPr>
+          <w:lang w:val="en-US"/>
+        </w:rPr>
+        <w:t>//</w:t>
+      </w:r>
+      <w:r>
+        <w:rPr>
+          <w:lang w:val="en-US"/>
+        </w:rPr>
+        <w:t>???</w:t>
+      </w:r>
+    </w:p>
+    <w:p>
+      <w:pPr>
+        <w:ind w:left="1410"/>
+      </w:pPr>
+      <w:r>
+        <w:rPr>
+          <w:highlight w:val="yellow"/>
+        </w:rPr>
+        <w:t>Когда в системе регистрируется новый пациент, нажимается кнопка</w:t>
+      </w:r>
+      <w:proofErr w:type="gramStart"/>
+      <w:r>
+        <w:rPr>
+          <w:highlight w:val="yellow"/>
+        </w:rPr>
+        <w:t xml:space="preserve"> Д</w:t>
+      </w:r>
+      <w:proofErr w:type="gramEnd"/>
+      <w:r>
+        <w:rPr>
+          <w:highlight w:val="yellow"/>
+        </w:rPr>
+        <w:t xml:space="preserve">алее, </w:t>
+      </w:r>
+      <w:r>
+        <w:rPr>
+          <w:highlight w:val="yellow"/>
+          <w:lang w:val="en-US"/>
+        </w:rPr>
+        <w:t>Registration</w:t>
+      </w:r>
+      <w:r>
+        <w:rPr>
+          <w:highlight w:val="yellow"/>
+        </w:rPr>
+        <w:t xml:space="preserve"> </w:t>
+      </w:r>
+      <w:r>
+        <w:rPr>
+          <w:highlight w:val="yellow"/>
+          <w:lang w:val="en-US"/>
+        </w:rPr>
+        <w:t>module</w:t>
+      </w:r>
+      <w:r>
+        <w:rPr>
+          <w:highlight w:val="yellow"/>
+        </w:rPr>
+        <w:t xml:space="preserve"> </w:t>
+      </w:r>
+      <w:r>
+        <w:rPr>
+          <w:highlight w:val="yellow"/>
+        </w:rPr>
+        <w:t xml:space="preserve">уведомляет </w:t>
+      </w:r>
+      <w:r>
+        <w:rPr>
+          <w:highlight w:val="yellow"/>
+        </w:rPr>
+        <w:t xml:space="preserve"> </w:t>
+      </w:r>
+      <w:r>
+        <w:rPr>
+          <w:highlight w:val="yellow"/>
+          <w:lang w:val="en-US"/>
+        </w:rPr>
+        <w:t>Scheduler</w:t>
+      </w:r>
+      <w:r>
+        <w:rPr>
+          <w:highlight w:val="yellow"/>
+        </w:rPr>
+        <w:t xml:space="preserve"> </w:t>
+      </w:r>
+      <w:r>
+        <w:rPr>
+          <w:highlight w:val="yellow"/>
+          <w:lang w:val="en-US"/>
+        </w:rPr>
+        <w:t>module</w:t>
+      </w:r>
+      <w:r>
+        <w:rPr>
+          <w:highlight w:val="yellow"/>
+        </w:rPr>
+        <w:t xml:space="preserve"> о новом пациенте</w:t>
+      </w:r>
+      <w:r>
+        <w:rPr>
+          <w:highlight w:val="yellow"/>
+        </w:rPr>
+        <w:t xml:space="preserve"> список текущих пациентов.</w:t>
+      </w:r>
+    </w:p>
+    <w:p>
+      <w:pPr>
+        <w:rPr>
+          <w:lang w:val="en-US"/>
+        </w:rPr>
+      </w:pPr>
+      <w:r>
+        <w:tab/>
+        <w:t xml:space="preserve">Взаимодействует с модулем </w:t>
+      </w:r>
+      <w:r>
+        <w:rPr>
+          <w:lang w:val="en-US"/>
+        </w:rPr>
+        <w:t>SQL Daemon</w:t>
+      </w:r>
+    </w:p>
+    <w:p>
+      <w:pPr>
+        <w:ind w:left="1410"/>
+      </w:pPr>
+      <w:r>
+        <w:rPr>
+          <w:lang w:val="en-US"/>
+        </w:rPr>
+        <w:tab/>
+      </w:r>
+      <w:r>
+        <w:rPr>
+          <w:highlight w:val="yellow"/>
+        </w:rPr>
+        <w:t>Когда в системе регистрируется новый пациент, нажимается кнопка</w:t>
+      </w:r>
+      <w:proofErr w:type="gramStart"/>
+      <w:r>
+        <w:rPr>
+          <w:highlight w:val="yellow"/>
+        </w:rPr>
+        <w:t xml:space="preserve"> Д</w:t>
+      </w:r>
+      <w:proofErr w:type="gramEnd"/>
+      <w:r>
+        <w:rPr>
+          <w:highlight w:val="yellow"/>
+        </w:rPr>
+        <w:t xml:space="preserve">алее, </w:t>
+      </w:r>
+      <w:r>
+        <w:rPr>
+          <w:highlight w:val="yellow"/>
+          <w:lang w:val="en-US"/>
+        </w:rPr>
+        <w:t>Registration</w:t>
+      </w:r>
+      <w:r>
+        <w:rPr>
+          <w:highlight w:val="yellow"/>
+        </w:rPr>
+        <w:t xml:space="preserve"> </w:t>
+      </w:r>
+      <w:r>
+        <w:rPr>
+          <w:highlight w:val="yellow"/>
+          <w:lang w:val="en-US"/>
+        </w:rPr>
+        <w:t>module</w:t>
+      </w:r>
+      <w:r>
+        <w:rPr>
+          <w:highlight w:val="yellow"/>
+        </w:rPr>
+        <w:t xml:space="preserve"> уведомляет  </w:t>
+      </w:r>
+      <w:r>
+        <w:rPr>
+          <w:highlight w:val="yellow"/>
+          <w:lang w:val="en-US"/>
+        </w:rPr>
+        <w:t>SQL</w:t>
+      </w:r>
+      <w:r>
+        <w:rPr>
+          <w:highlight w:val="yellow"/>
+        </w:rPr>
+        <w:t xml:space="preserve"> </w:t>
+      </w:r>
+      <w:r>
+        <w:rPr>
+          <w:highlight w:val="yellow"/>
+          <w:lang w:val="en-US"/>
+        </w:rPr>
+        <w:t>Daemon</w:t>
+      </w:r>
+      <w:r>
+        <w:rPr>
+          <w:highlight w:val="yellow"/>
+        </w:rPr>
+        <w:t xml:space="preserve"> что появился новый пациент, необходимо сделать обращение к СУБД.</w:t>
       </w:r>
     </w:p>
     <w:p/>
     <w:p>
-      <w:pPr>
-        <w:rPr>
-          <w:b/>
-          <w:lang w:val="en-US"/>
-        </w:rPr>
-      </w:pPr>
-      <w:r>
-        <w:rPr>
-          <w:b/>
-          <w:lang w:val="en-US"/>
-        </w:rPr>
-        <w:t>Registration</w:t>
-      </w:r>
-      <w:r>
-        <w:rPr>
-          <w:b/>
-          <w:lang w:val="en-US"/>
-        </w:rPr>
-        <w:t xml:space="preserve"> module</w:t>
-      </w:r>
-    </w:p>
-    <w:p>
-      <w:pPr>
-        <w:rPr>
-          <w:lang w:val="en-US"/>
-        </w:rPr>
-      </w:pPr>
-      <w:r>
+      <w:r>
+        <w:tab/>
+      </w:r>
+      <w:r>
+        <w:t xml:space="preserve">Обращается к </w:t>
+      </w:r>
+      <w:r>
+        <w:rPr>
+          <w:lang w:val="en-US"/>
+        </w:rPr>
+        <w:t>Shadow</w:t>
+      </w:r>
+      <w:r>
+        <w:t xml:space="preserve"> </w:t>
+      </w:r>
+      <w:r>
+        <w:rPr>
+          <w:lang w:val="en-US"/>
+        </w:rPr>
+        <w:t>Service</w:t>
+      </w:r>
+      <w:r>
+        <w:t xml:space="preserve"> </w:t>
+      </w:r>
+      <w:r>
+        <w:t xml:space="preserve">для передачи данных в </w:t>
+      </w:r>
+      <w:r>
+        <w:rPr>
+          <w:lang w:val="en-US"/>
+        </w:rPr>
+        <w:t>box</w:t>
+      </w:r>
+      <w:r>
+        <w:t xml:space="preserve"> </w:t>
+      </w:r>
+      <w:r>
+        <w:t>другим модулям.</w:t>
+      </w:r>
+    </w:p>
+    <w:p/>
+    <w:p>
+      <w:pPr>
+        <w:rPr>
+          <w:b/>
+        </w:rPr>
+      </w:pPr>
+      <w:r>
+        <w:rPr>
+          <w:b/>
+          <w:lang w:val="en-US"/>
+        </w:rPr>
+        <w:lastRenderedPageBreak/>
+        <w:t>Scheduler</w:t>
+      </w:r>
+      <w:r>
+        <w:rPr>
+          <w:b/>
+        </w:rPr>
+        <w:t xml:space="preserve"> </w:t>
+      </w:r>
+      <w:r>
+        <w:rPr>
+          <w:b/>
+          <w:lang w:val="en-US"/>
+        </w:rPr>
+        <w:t>module</w:t>
+      </w:r>
+    </w:p>
+    <w:p>
+      <w:pPr>
         <w:rPr>
           <w:i/>
-          <w:lang w:val="en-US"/>
+        </w:rPr>
+      </w:pPr>
+      <w:r>
+        <w:rPr>
+          <w:i/>
         </w:rPr>
         <w:tab/>
       </w:r>
       <w:r>
+        <w:t xml:space="preserve">Взаимодействует с модулем </w:t>
+      </w:r>
+      <w:r>
+        <w:rPr>
+          <w:lang w:val="en-US"/>
+        </w:rPr>
+        <w:t>SQL</w:t>
+      </w:r>
+      <w:r>
+        <w:t xml:space="preserve"> </w:t>
+      </w:r>
+      <w:r>
+        <w:rPr>
+          <w:lang w:val="en-US"/>
+        </w:rPr>
+        <w:t>Daemon</w:t>
+      </w:r>
+    </w:p>
+    <w:p>
+      <w:pPr>
+        <w:ind w:left="1410"/>
+      </w:pPr>
+      <w:r>
+        <w:t xml:space="preserve">Отображает список пациентов </w:t>
+      </w:r>
+      <w:r>
+        <w:t xml:space="preserve"> за указанную дату, если:</w:t>
+      </w:r>
+    </w:p>
+    <w:p>
+      <w:pPr>
+        <w:ind w:left="1410"/>
+        <w:rPr>
+          <w:highlight w:val="yellow"/>
+        </w:rPr>
+      </w:pPr>
+      <w:r>
+        <w:rPr>
+          <w:highlight w:val="yellow"/>
+        </w:rPr>
+        <w:t xml:space="preserve">-на определенную дату было произведено переключение с другой вкладки программы </w:t>
+      </w:r>
+      <w:r>
+        <w:rPr>
+          <w:highlight w:val="yellow"/>
+          <w:lang w:val="en-US"/>
+        </w:rPr>
+        <w:t>TS</w:t>
+      </w:r>
+      <w:r>
+        <w:rPr>
+          <w:highlight w:val="yellow"/>
+        </w:rPr>
+        <w:t xml:space="preserve"> </w:t>
+      </w:r>
+      <w:r>
+        <w:rPr>
+          <w:highlight w:val="yellow"/>
+          <w:lang w:val="en-US"/>
+        </w:rPr>
+        <w:t>RIS</w:t>
+      </w:r>
+      <w:r>
+        <w:rPr>
+          <w:highlight w:val="yellow"/>
+        </w:rPr>
+        <w:t>;</w:t>
+      </w:r>
+    </w:p>
+    <w:p>
+      <w:pPr>
+        <w:ind w:left="1410"/>
+        <w:rPr>
+          <w:highlight w:val="yellow"/>
+        </w:rPr>
+      </w:pPr>
+      <w:r>
+        <w:rPr>
+          <w:highlight w:val="yellow"/>
+        </w:rPr>
+        <w:t>-было произведено переключение с помощью кнопок выставления даты</w:t>
+      </w:r>
+      <w:r>
+        <w:rPr>
+          <w:highlight w:val="yellow"/>
+        </w:rPr>
+        <w:t>;</w:t>
+      </w:r>
+    </w:p>
+    <w:p>
+      <w:pPr>
+        <w:ind w:left="1410"/>
+        <w:rPr>
+          <w:highlight w:val="yellow"/>
+        </w:rPr>
+      </w:pPr>
+      <w:r>
+        <w:rPr>
+          <w:highlight w:val="yellow"/>
+        </w:rPr>
+        <w:t>-</w:t>
+      </w:r>
+      <w:r>
+        <w:rPr>
+          <w:highlight w:val="yellow"/>
+        </w:rPr>
+        <w:t>был произведен быстрый поиск;</w:t>
+      </w:r>
+    </w:p>
+    <w:p>
+      <w:pPr>
+        <w:ind w:left="1410"/>
+      </w:pPr>
+      <w:r>
+        <w:rPr>
+          <w:highlight w:val="yellow"/>
+        </w:rPr>
+        <w:t>-был произведен расширенный поиск</w:t>
+      </w:r>
+      <w:r>
+        <w:rPr>
+          <w:highlight w:val="yellow"/>
+        </w:rPr>
+        <w:t>.</w:t>
+      </w:r>
+    </w:p>
+    <w:p>
+      <w:pPr>
+        <w:rPr>
+          <w:u w:val="dotted"/>
+        </w:rPr>
+      </w:pPr>
+      <w:r>
+        <w:tab/>
+      </w:r>
+      <w:r>
+        <w:rPr>
+          <w:u w:val="dotted"/>
+        </w:rPr>
+        <w:t>Перемещает пользователя по календарю</w:t>
+      </w:r>
+    </w:p>
+    <w:p>
+      <w:pPr>
+        <w:ind w:firstLine="708"/>
+      </w:pPr>
+      <w:r>
+        <w:t xml:space="preserve">Взаимодействует </w:t>
+      </w:r>
+      <w:r>
+        <w:t xml:space="preserve">с модулем </w:t>
+      </w:r>
+      <w:r>
+        <w:rPr>
+          <w:lang w:val="en-US"/>
+        </w:rPr>
+        <w:t>Protocol</w:t>
+      </w:r>
+    </w:p>
+    <w:p>
+      <w:pPr>
+        <w:ind w:left="1413"/>
+      </w:pPr>
+      <w:r>
+        <w:t>При двойном нажатии на конкретном пациенте в расписании, можно открыть протокол исследования этого пациента, при условии наличия определенных прав у пользователя</w:t>
+      </w:r>
+      <w:r>
+        <w:t>,</w:t>
+      </w:r>
+      <w:r>
+        <w:t xml:space="preserve"> использующего в данный момент программу.</w:t>
+      </w:r>
+    </w:p>
+    <w:p>
+      <w:pPr>
+        <w:ind w:firstLine="708"/>
+      </w:pPr>
+      <w:r>
+        <w:t xml:space="preserve">Обращается к </w:t>
+      </w:r>
+      <w:r>
+        <w:rPr>
+          <w:lang w:val="en-US"/>
+        </w:rPr>
+        <w:t>Shadow</w:t>
+      </w:r>
+      <w:r>
+        <w:t xml:space="preserve"> </w:t>
+      </w:r>
+      <w:r>
+        <w:rPr>
+          <w:lang w:val="en-US"/>
+        </w:rPr>
+        <w:t>Service</w:t>
+      </w:r>
+      <w:r>
+        <w:t xml:space="preserve"> </w:t>
+      </w:r>
+      <w:r>
+        <w:t xml:space="preserve">для передачи данных в </w:t>
+      </w:r>
+      <w:r>
+        <w:rPr>
+          <w:lang w:val="en-US"/>
+        </w:rPr>
+        <w:t>box</w:t>
+      </w:r>
+      <w:r>
+        <w:t xml:space="preserve"> </w:t>
+      </w:r>
+      <w:r>
+        <w:t>другим модулям.</w:t>
+      </w:r>
+    </w:p>
+    <w:p>
+      <w:pPr>
+        <w:ind w:firstLine="708"/>
+      </w:pPr>
+    </w:p>
+    <w:p>
+      <w:pPr>
+        <w:rPr>
+          <w:b/>
+        </w:rPr>
+      </w:pPr>
+      <w:r>
+        <w:rPr>
+          <w:b/>
+          <w:lang w:val="en-US"/>
+        </w:rPr>
+        <w:t>Search</w:t>
+      </w:r>
+    </w:p>
+    <w:p>
+      <w:pPr>
+        <w:rPr>
+          <w:u w:val="dotted"/>
+        </w:rPr>
+      </w:pPr>
+      <w:r>
         <w:rPr>
           <w:i/>
         </w:rPr>
-        <w:t>В</w:t>
-      </w:r>
-      <w:r>
-        <w:t>заимодействует</w:t>
-      </w:r>
-      <w:r>
-        <w:rPr>
-          <w:lang w:val="en-US"/>
-        </w:rPr>
-        <w:t xml:space="preserve"> </w:t>
-      </w:r>
-      <w:r>
-        <w:t>с</w:t>
-      </w:r>
-      <w:r>
-        <w:rPr>
-          <w:lang w:val="en-US"/>
-        </w:rPr>
-        <w:t xml:space="preserve"> </w:t>
-      </w:r>
-      <w:r>
-        <w:t>модулем</w:t>
-      </w:r>
-      <w:r>
-        <w:rPr>
-          <w:lang w:val="en-US"/>
-        </w:rPr>
-        <w:t xml:space="preserve"> </w:t>
-      </w:r>
-      <w:r>
-        <w:rPr>
+        <w:tab/>
+      </w:r>
+      <w:r>
+        <w:t>Существует 2 режима</w:t>
+      </w:r>
+      <w:r>
+        <w:t xml:space="preserve"> </w:t>
+      </w:r>
+      <w:r>
+        <w:t>поиска</w:t>
+      </w:r>
+      <w:r>
+        <w:t xml:space="preserve">: </w:t>
+      </w:r>
+      <w:r>
+        <w:rPr>
+          <w:u w:val="dotted"/>
+        </w:rPr>
+        <w:t>простой</w:t>
+      </w:r>
+      <w:r>
+        <w:t xml:space="preserve"> и </w:t>
+      </w:r>
+      <w:r>
+        <w:rPr>
+          <w:u w:val="dotted"/>
+        </w:rPr>
+        <w:t>расширенный поиск</w:t>
+      </w:r>
+    </w:p>
+    <w:p>
+      <w:pPr>
+        <w:ind w:firstLine="708"/>
+        <w:rPr>
+          <w:u w:val="single"/>
+        </w:rPr>
+      </w:pPr>
+      <w:r>
+        <w:t xml:space="preserve">Содержит </w:t>
+      </w:r>
+      <w:r>
+        <w:rPr>
+          <w:u w:val="single"/>
+        </w:rPr>
+        <w:t>Временную ленту</w:t>
+      </w:r>
+    </w:p>
+    <w:p/>
+    <w:p>
+      <w:pPr>
+        <w:rPr>
+          <w:i/>
+        </w:rPr>
+      </w:pPr>
+      <w:r>
+        <w:tab/>
+      </w:r>
+      <w:r>
+        <w:t xml:space="preserve">Взаимодействует с модулем </w:t>
+      </w:r>
+      <w:r>
+        <w:rPr>
+          <w:lang w:val="en-US"/>
+        </w:rPr>
+        <w:t>SQL</w:t>
+      </w:r>
+      <w:r>
+        <w:t xml:space="preserve"> </w:t>
+      </w:r>
+      <w:r>
+        <w:rPr>
+          <w:lang w:val="en-US"/>
+        </w:rPr>
+        <w:t>Daemon</w:t>
+      </w:r>
+    </w:p>
+    <w:p>
+      <w:r>
+        <w:tab/>
+      </w:r>
+      <w:r>
+        <w:tab/>
+      </w:r>
+      <w:r>
+        <w:t>По заданным параметрам ведёт поиск пациентов в БД</w:t>
+      </w:r>
+    </w:p>
+    <w:p>
+      <w:r>
+        <w:tab/>
+      </w:r>
+      <w:r>
+        <w:rPr>
+          <w:highlight w:val="yellow"/>
+        </w:rPr>
+        <w:t xml:space="preserve">Взаимодействует с модулем </w:t>
+      </w:r>
+      <w:r>
+        <w:rPr>
+          <w:highlight w:val="yellow"/>
+          <w:lang w:val="en-US"/>
+        </w:rPr>
+        <w:t>Scheduler</w:t>
+      </w:r>
+      <w:r>
+        <w:t xml:space="preserve"> </w:t>
+      </w:r>
+    </w:p>
+    <w:p>
+      <w:pPr>
+        <w:ind w:firstLine="708"/>
+      </w:pPr>
+      <w:r>
+        <w:t xml:space="preserve">Обращается к </w:t>
+      </w:r>
+      <w:r>
+        <w:rPr>
+          <w:lang w:val="en-US"/>
+        </w:rPr>
+        <w:t>Shadow</w:t>
+      </w:r>
+      <w:r>
+        <w:t xml:space="preserve"> </w:t>
+      </w:r>
+      <w:r>
+        <w:rPr>
+          <w:lang w:val="en-US"/>
+        </w:rPr>
+        <w:t>Service</w:t>
+      </w:r>
+      <w:r>
+        <w:t xml:space="preserve"> </w:t>
+      </w:r>
+      <w:r>
+        <w:t xml:space="preserve">для передачи данных в </w:t>
+      </w:r>
+      <w:r>
+        <w:rPr>
+          <w:lang w:val="en-US"/>
+        </w:rPr>
+        <w:t>box</w:t>
+      </w:r>
+      <w:r>
+        <w:t xml:space="preserve"> </w:t>
+      </w:r>
+      <w:r>
+        <w:t>другим модулям.</w:t>
+      </w:r>
+    </w:p>
+    <w:p>
+      <w:pPr>
+        <w:ind w:firstLine="708"/>
+        <w:rPr>
+          <w:u w:val="single"/>
+        </w:rPr>
+      </w:pPr>
+    </w:p>
+    <w:p>
+      <w:pPr>
+        <w:rPr>
+          <w:b/>
+          <w:lang w:val="en-US"/>
+        </w:rPr>
+      </w:pPr>
+      <w:r>
+        <w:rPr>
+          <w:b/>
           <w:lang w:val="en-US"/>
         </w:rPr>
         <w:t>HL7 Daemon</w:t>
@@ -3032,143 +4141,74 @@
     </w:p>
     <w:p>
       <w:pPr>
-        <w:ind w:left="1410"/>
-        <w:rPr>
-          <w:lang w:val="en-US"/>
-        </w:rPr>
-      </w:pPr>
-      <w:r>
-        <w:t>Когда</w:t>
-      </w:r>
-      <w:r>
-        <w:rPr>
-          <w:lang w:val="en-US"/>
-        </w:rPr>
-        <w:t xml:space="preserve"> </w:t>
-      </w:r>
-      <w:r>
-        <w:t>в</w:t>
-      </w:r>
-      <w:r>
-        <w:rPr>
-          <w:lang w:val="en-US"/>
-        </w:rPr>
-        <w:t xml:space="preserve"> </w:t>
-      </w:r>
-      <w:r>
-        <w:t>системе</w:t>
-      </w:r>
-      <w:r>
-        <w:rPr>
-          <w:lang w:val="en-US"/>
-        </w:rPr>
-        <w:t xml:space="preserve"> </w:t>
-      </w:r>
-      <w:r>
-        <w:t>регистрируется</w:t>
-      </w:r>
-      <w:r>
-        <w:rPr>
-          <w:lang w:val="en-US"/>
-        </w:rPr>
-        <w:t xml:space="preserve"> </w:t>
-      </w:r>
-      <w:r>
-        <w:t>новый</w:t>
-      </w:r>
-      <w:r>
-        <w:rPr>
-          <w:lang w:val="en-US"/>
-        </w:rPr>
-        <w:t xml:space="preserve"> </w:t>
-      </w:r>
-      <w:r>
-        <w:t>пациент</w:t>
-      </w:r>
-      <w:r>
-        <w:rPr>
-          <w:lang w:val="en-US"/>
-        </w:rPr>
-        <w:t xml:space="preserve">, </w:t>
-      </w:r>
-      <w:r>
-        <w:t>нажимается</w:t>
-      </w:r>
-      <w:r>
-        <w:rPr>
-          <w:lang w:val="en-US"/>
-        </w:rPr>
-        <w:t xml:space="preserve"> </w:t>
-      </w:r>
-      <w:r>
-        <w:t>кнопка</w:t>
+        <w:ind w:firstLine="708"/>
+      </w:pPr>
+      <w:r>
+        <w:rPr>
+          <w:highlight w:val="yellow"/>
+        </w:rPr>
+        <w:t xml:space="preserve">Принимает и отправляет </w:t>
+      </w:r>
+      <w:r>
+        <w:rPr>
+          <w:highlight w:val="yellow"/>
+          <w:lang w:val="en-US"/>
+        </w:rPr>
+        <w:t>HL</w:t>
+      </w:r>
+      <w:r>
+        <w:rPr>
+          <w:highlight w:val="yellow"/>
+        </w:rPr>
+        <w:t xml:space="preserve">7 сообщения системе </w:t>
+      </w:r>
+      <w:r>
+        <w:rPr>
+          <w:highlight w:val="yellow"/>
+          <w:lang w:val="en-US"/>
+        </w:rPr>
+        <w:t>PACS</w:t>
+      </w:r>
+      <w:r>
+        <w:rPr>
+          <w:highlight w:val="yellow"/>
+        </w:rPr>
+        <w:t xml:space="preserve"> и системе </w:t>
+      </w:r>
+      <w:r>
+        <w:rPr>
+          <w:highlight w:val="yellow"/>
+          <w:lang w:val="en-US"/>
+        </w:rPr>
+        <w:t>HIS</w:t>
       </w:r>
       <w:proofErr w:type="gramStart"/>
       <w:r>
         <w:rPr>
-          <w:lang w:val="en-US"/>
-        </w:rPr>
-        <w:t xml:space="preserve"> </w:t>
-      </w:r>
-      <w:r>
-        <w:rPr>
-          <w:u w:val="single"/>
-        </w:rPr>
-        <w:t>Д</w:t>
+          <w:highlight w:val="yellow"/>
+        </w:rPr>
+        <w:t xml:space="preserve"> :</w:t>
       </w:r>
       <w:proofErr w:type="gramEnd"/>
-      <w:r>
-        <w:rPr>
-          <w:u w:val="single"/>
-        </w:rPr>
-        <w:t>алее</w:t>
-      </w:r>
-      <w:r>
-        <w:rPr>
-          <w:lang w:val="en-US"/>
-        </w:rPr>
-        <w:t xml:space="preserve">, </w:t>
-      </w:r>
-      <w:r>
-        <w:rPr>
-          <w:lang w:val="en-US"/>
-        </w:rPr>
-        <w:t>Registration</w:t>
-      </w:r>
-      <w:r>
-        <w:rPr>
-          <w:lang w:val="en-US"/>
-        </w:rPr>
-        <w:t xml:space="preserve"> </w:t>
-      </w:r>
-      <w:r>
-        <w:rPr>
-          <w:lang w:val="en-US"/>
-        </w:rPr>
-        <w:t>module</w:t>
-      </w:r>
-      <w:r>
-        <w:rPr>
-          <w:lang w:val="en-US"/>
-        </w:rPr>
-        <w:t xml:space="preserve"> </w:t>
-      </w:r>
-      <w:r>
-        <w:t>должен</w:t>
-      </w:r>
-      <w:r>
-        <w:rPr>
-          <w:lang w:val="en-US"/>
-        </w:rPr>
-        <w:t xml:space="preserve"> </w:t>
-      </w:r>
-      <w:r>
-        <w:t>уведомить</w:t>
-      </w:r>
-      <w:r>
-        <w:rPr>
-          <w:lang w:val="en-US"/>
-        </w:rPr>
+    </w:p>
+    <w:p>
+      <w:r>
+        <w:tab/>
+      </w:r>
+      <w:r>
+        <w:tab/>
+      </w:r>
+      <w:proofErr w:type="gramStart"/>
+      <w:r>
+        <w:rPr>
+          <w:lang w:val="en-US"/>
+        </w:rPr>
+        <w:t>Parsing</w:t>
+      </w:r>
+      <w:r>
+        <w:t xml:space="preserve"> </w:t>
+      </w:r>
+      <w:r>
         <w:t xml:space="preserve"> </w:t>
       </w:r>
       <w:r>
@@ -3178,1093 +4218,59 @@
         <w:t>HL</w:t>
       </w:r>
       <w:r>
-        <w:rPr>
-          <w:lang w:val="en-US"/>
-        </w:rPr>
+        <w:t>7</w:t>
+      </w:r>
+      <w:proofErr w:type="gramEnd"/>
+      <w:r>
+        <w:t xml:space="preserve"> </w:t>
+      </w:r>
+      <w:r>
+        <w:t>сообщения</w:t>
+      </w:r>
+    </w:p>
+    <w:p>
+      <w:r>
+        <w:tab/>
+      </w:r>
+      <w:r>
+        <w:tab/>
+      </w:r>
+      <w:r>
+        <w:rPr>
+          <w:lang w:val="en-US"/>
+        </w:rPr>
+        <w:t>Serializing</w:t>
+      </w:r>
+      <w:r>
+        <w:t xml:space="preserve"> </w:t>
+      </w:r>
+      <w:r>
+        <w:rPr>
+          <w:lang w:val="en-US"/>
+        </w:rPr>
+        <w:t>HL</w:t>
+      </w:r>
+      <w:r>
         <w:t xml:space="preserve">7 </w:t>
       </w:r>
       <w:r>
-        <w:rPr>
-          <w:lang w:val="en-US"/>
-        </w:rPr>
-        <w:t>Daemon</w:t>
-      </w:r>
-      <w:r>
-        <w:rPr>
-          <w:lang w:val="en-US"/>
-        </w:rPr>
-        <w:t xml:space="preserve"> </w:t>
-      </w:r>
-      <w:r>
-        <w:t>сформировать</w:t>
-      </w:r>
-      <w:r>
-        <w:rPr>
-          <w:lang w:val="en-US"/>
-        </w:rPr>
-        <w:t xml:space="preserve"> </w:t>
-      </w:r>
-      <w:r>
-        <w:t>и</w:t>
-      </w:r>
-      <w:r>
-        <w:rPr>
-          <w:lang w:val="en-US"/>
-        </w:rPr>
-        <w:t xml:space="preserve"> </w:t>
-      </w:r>
-      <w:r>
-        <w:t>отправи</w:t>
-      </w:r>
-      <w:r>
-        <w:t>т</w:t>
-      </w:r>
-      <w:r>
-        <w:t>ь</w:t>
-      </w:r>
-      <w:r>
-        <w:rPr>
-          <w:lang w:val="en-US"/>
-        </w:rPr>
-        <w:t xml:space="preserve"> </w:t>
-      </w:r>
-      <w:r>
-        <w:t>на</w:t>
-      </w:r>
-      <w:r>
-        <w:rPr>
-          <w:lang w:val="en-US"/>
-        </w:rPr>
-        <w:t xml:space="preserve"> </w:t>
-      </w:r>
-      <w:r>
-        <w:rPr>
-          <w:lang w:val="en-US"/>
-        </w:rPr>
-        <w:t>Connectivity</w:t>
-      </w:r>
-      <w:r>
-        <w:rPr>
-          <w:lang w:val="en-US"/>
-        </w:rPr>
-        <w:t xml:space="preserve">  </w:t>
-      </w:r>
-      <w:r>
-        <w:rPr>
-          <w:lang w:val="en-US"/>
-        </w:rPr>
-        <w:t>Manager</w:t>
-      </w:r>
-      <w:r>
-        <w:rPr>
-          <w:lang w:val="en-US"/>
-        </w:rPr>
-        <w:t xml:space="preserve"> </w:t>
-      </w:r>
-      <w:r>
-        <w:t>в</w:t>
-      </w:r>
-      <w:r>
-        <w:rPr>
-          <w:lang w:val="en-US"/>
-        </w:rPr>
-        <w:t xml:space="preserve"> </w:t>
-      </w:r>
-      <w:r>
-        <w:t>систему</w:t>
-      </w:r>
-      <w:r>
-        <w:rPr>
-          <w:lang w:val="en-US"/>
-        </w:rPr>
-        <w:t xml:space="preserve"> </w:t>
-      </w:r>
-      <w:r>
-        <w:rPr>
-          <w:lang w:val="en-US"/>
-        </w:rPr>
-        <w:t>PACS</w:t>
-      </w:r>
-      <w:r>
-        <w:rPr>
-          <w:lang w:val="en-US"/>
-        </w:rPr>
-        <w:t xml:space="preserve"> </w:t>
-      </w:r>
-      <w:r>
-        <w:rPr>
-          <w:lang w:val="en-US"/>
-        </w:rPr>
-        <w:t xml:space="preserve"> </w:t>
-      </w:r>
-      <w:r>
-        <w:rPr>
-          <w:lang w:val="en-US"/>
-        </w:rPr>
-        <w:t>HL</w:t>
-      </w:r>
-      <w:r>
-        <w:rPr>
-          <w:lang w:val="en-US"/>
-        </w:rPr>
-        <w:t xml:space="preserve">7 </w:t>
-      </w:r>
-      <w:r>
         <w:t>сообщение</w:t>
       </w:r>
-      <w:r>
-        <w:rPr>
-          <w:lang w:val="en-US"/>
-        </w:rPr>
-        <w:t xml:space="preserve"> </w:t>
-      </w:r>
-      <w:r>
-        <w:t>о</w:t>
-      </w:r>
-      <w:r>
-        <w:rPr>
-          <w:lang w:val="en-US"/>
-        </w:rPr>
-        <w:t xml:space="preserve"> </w:t>
-      </w:r>
-      <w:r>
-        <w:t>новом</w:t>
-      </w:r>
-      <w:r>
-        <w:rPr>
-          <w:lang w:val="en-US"/>
-        </w:rPr>
-        <w:t xml:space="preserve"> </w:t>
-      </w:r>
-      <w:r>
-        <w:t>пациенте</w:t>
-      </w:r>
-      <w:r>
-        <w:rPr>
-          <w:lang w:val="en-US"/>
-        </w:rPr>
-        <w:t>.</w:t>
-      </w:r>
-    </w:p>
-    <w:p>
-      <w:pPr>
-        <w:ind w:left="1410"/>
-        <w:rPr>
-          <w:lang w:val="en-US"/>
-        </w:rPr>
-      </w:pPr>
-    </w:p>
-    <w:p>
-      <w:pPr>
-        <w:rPr>
-          <w:highlight w:val="yellow"/>
-          <w:lang w:val="en-US"/>
-        </w:rPr>
-      </w:pPr>
-      <w:r>
-        <w:rPr>
-          <w:lang w:val="en-US"/>
-        </w:rPr>
+    </w:p>
+    <w:p>
+      <w:r>
         <w:tab/>
       </w:r>
-      <w:r>
-        <w:rPr>
-          <w:highlight w:val="yellow"/>
-        </w:rPr>
-        <w:t xml:space="preserve">Взаимодействует с модулем </w:t>
-      </w:r>
-      <w:r>
-        <w:rPr>
-          <w:highlight w:val="yellow"/>
-          <w:lang w:val="en-US"/>
-        </w:rPr>
-        <w:t>Scheduler</w:t>
-      </w:r>
-      <w:r>
-        <w:t xml:space="preserve">   </w:t>
-      </w:r>
-      <w:r>
-        <w:rPr>
-          <w:lang w:val="en-US"/>
-        </w:rPr>
-        <w:t>//</w:t>
-      </w:r>
-      <w:r>
-        <w:rPr>
-          <w:lang w:val="en-US"/>
-        </w:rPr>
-        <w:t>???</w:t>
-      </w:r>
-    </w:p>
-    <w:p>
-      <w:pPr>
-        <w:ind w:left="1410"/>
-      </w:pPr>
-      <w:r>
-        <w:rPr>
-          <w:highlight w:val="yellow"/>
-        </w:rPr>
-        <w:t>Когда в системе регистрируется новый пациент, нажимается кнопка</w:t>
-      </w:r>
-      <w:proofErr w:type="gramStart"/>
-      <w:r>
-        <w:rPr>
-          <w:highlight w:val="yellow"/>
-        </w:rPr>
-        <w:t xml:space="preserve"> Д</w:t>
-      </w:r>
-      <w:proofErr w:type="gramEnd"/>
-      <w:r>
-        <w:rPr>
-          <w:highlight w:val="yellow"/>
-        </w:rPr>
-        <w:t xml:space="preserve">алее, </w:t>
-      </w:r>
-      <w:r>
-        <w:rPr>
-          <w:highlight w:val="yellow"/>
-          <w:lang w:val="en-US"/>
-        </w:rPr>
-        <w:t>Registration</w:t>
-      </w:r>
-      <w:r>
-        <w:rPr>
-          <w:highlight w:val="yellow"/>
-        </w:rPr>
-        <w:t xml:space="preserve"> </w:t>
-      </w:r>
-      <w:r>
-        <w:rPr>
-          <w:highlight w:val="yellow"/>
-          <w:lang w:val="en-US"/>
-        </w:rPr>
-        <w:t>module</w:t>
-      </w:r>
-      <w:r>
-        <w:rPr>
-          <w:highlight w:val="yellow"/>
-        </w:rPr>
-        <w:t xml:space="preserve"> </w:t>
-      </w:r>
-      <w:r>
-        <w:rPr>
-          <w:highlight w:val="yellow"/>
-        </w:rPr>
-        <w:t xml:space="preserve">уведомляет </w:t>
-      </w:r>
-      <w:r>
-        <w:rPr>
-          <w:highlight w:val="yellow"/>
-        </w:rPr>
-        <w:t xml:space="preserve"> </w:t>
-      </w:r>
-      <w:r>
-        <w:rPr>
-          <w:highlight w:val="yellow"/>
-          <w:lang w:val="en-US"/>
-        </w:rPr>
-        <w:t>Scheduler</w:t>
-      </w:r>
-      <w:r>
-        <w:rPr>
-          <w:highlight w:val="yellow"/>
-        </w:rPr>
-        <w:t xml:space="preserve"> </w:t>
-      </w:r>
-      <w:r>
-        <w:rPr>
-          <w:highlight w:val="yellow"/>
-          <w:lang w:val="en-US"/>
-        </w:rPr>
-        <w:t>module</w:t>
-      </w:r>
-      <w:r>
-        <w:rPr>
-          <w:highlight w:val="yellow"/>
-        </w:rPr>
-        <w:t xml:space="preserve"> о новом пациенте</w:t>
-      </w:r>
-      <w:r>
-        <w:rPr>
-          <w:highlight w:val="yellow"/>
-        </w:rPr>
-        <w:t xml:space="preserve"> список текущих пациентов.</w:t>
-      </w:r>
-    </w:p>
-    <w:p>
-      <w:pPr>
-        <w:rPr>
-          <w:lang w:val="en-US"/>
-        </w:rPr>
-      </w:pPr>
-      <w:r>
-        <w:tab/>
-      </w:r>
-      <w:r>
-        <w:t>Взаимодействует с модулем</w:t>
-      </w:r>
-      <w:r>
-        <w:t xml:space="preserve"> </w:t>
-      </w:r>
-      <w:r>
-        <w:rPr>
-          <w:lang w:val="en-US"/>
-        </w:rPr>
-        <w:t>SQL Daemon</w:t>
-      </w:r>
-    </w:p>
-    <w:p>
-      <w:pPr>
-        <w:ind w:left="1410"/>
-      </w:pPr>
-      <w:r>
-        <w:rPr>
-          <w:lang w:val="en-US"/>
-        </w:rPr>
-        <w:tab/>
-      </w:r>
-      <w:r>
-        <w:rPr>
-          <w:highlight w:val="yellow"/>
-        </w:rPr>
-        <w:t>Когда в системе регистрируется новый пациент, нажимается кнопка</w:t>
-      </w:r>
-      <w:proofErr w:type="gramStart"/>
-      <w:r>
-        <w:rPr>
-          <w:highlight w:val="yellow"/>
-        </w:rPr>
-        <w:t xml:space="preserve"> Д</w:t>
-      </w:r>
-      <w:proofErr w:type="gramEnd"/>
-      <w:r>
-        <w:rPr>
-          <w:highlight w:val="yellow"/>
-        </w:rPr>
-        <w:t xml:space="preserve">алее, </w:t>
-      </w:r>
-      <w:r>
-        <w:rPr>
-          <w:highlight w:val="yellow"/>
-          <w:lang w:val="en-US"/>
-        </w:rPr>
-        <w:t>Registration</w:t>
-      </w:r>
-      <w:r>
-        <w:rPr>
-          <w:highlight w:val="yellow"/>
-        </w:rPr>
-        <w:t xml:space="preserve"> </w:t>
-      </w:r>
-      <w:r>
-        <w:rPr>
-          <w:highlight w:val="yellow"/>
-          <w:lang w:val="en-US"/>
-        </w:rPr>
-        <w:t>module</w:t>
-      </w:r>
-      <w:r>
-        <w:rPr>
-          <w:highlight w:val="yellow"/>
-        </w:rPr>
-        <w:t xml:space="preserve"> уведомляет  </w:t>
-      </w:r>
-      <w:r>
-        <w:rPr>
-          <w:highlight w:val="yellow"/>
-          <w:lang w:val="en-US"/>
-        </w:rPr>
-        <w:t>SQL</w:t>
-      </w:r>
-      <w:r>
-        <w:rPr>
-          <w:highlight w:val="yellow"/>
-        </w:rPr>
-        <w:t xml:space="preserve"> </w:t>
-      </w:r>
-      <w:r>
-        <w:rPr>
-          <w:highlight w:val="yellow"/>
-          <w:lang w:val="en-US"/>
-        </w:rPr>
-        <w:t>Daemon</w:t>
-      </w:r>
-      <w:r>
-        <w:rPr>
-          <w:highlight w:val="yellow"/>
-        </w:rPr>
-        <w:t xml:space="preserve"> </w:t>
-      </w:r>
-      <w:r>
-        <w:rPr>
-          <w:highlight w:val="yellow"/>
-        </w:rPr>
-        <w:t>что появился новый пациент, необходимо сделать обращение к СУБД.</w:t>
-      </w:r>
     </w:p>
     <w:p/>
     <w:p>
       <w:r>
         <w:rPr>
-          <w:lang w:val="en-US"/>
-        </w:rPr>
-        <w:tab/>
-      </w:r>
-      <w:r>
-        <w:t xml:space="preserve">Обращается к </w:t>
-      </w:r>
-      <w:r>
-        <w:rPr>
-          <w:lang w:val="en-US"/>
-        </w:rPr>
-        <w:t>Shadow</w:t>
-      </w:r>
-      <w:r>
-        <w:t xml:space="preserve"> </w:t>
-      </w:r>
-      <w:r>
-        <w:rPr>
-          <w:lang w:val="en-US"/>
-        </w:rPr>
-        <w:t>Service</w:t>
-      </w:r>
-      <w:r>
-        <w:t xml:space="preserve"> </w:t>
-      </w:r>
-      <w:r>
-        <w:t xml:space="preserve">для передачи данных в </w:t>
-      </w:r>
-      <w:r>
-        <w:rPr>
-          <w:lang w:val="en-US"/>
-        </w:rPr>
-        <w:t>box</w:t>
-      </w:r>
-      <w:r>
-        <w:t xml:space="preserve"> </w:t>
-      </w:r>
-      <w:r>
-        <w:t>другим модулям.</w:t>
-      </w:r>
-    </w:p>
-    <w:p/>
-    <w:p/>
-    <w:p/>
-    <w:p>
-      <w:pPr>
-        <w:rPr>
-          <w:b/>
-          <w:lang w:val="en-US"/>
-        </w:rPr>
-      </w:pPr>
-      <w:r>
-        <w:rPr>
-          <w:b/>
-          <w:lang w:val="en-US"/>
-        </w:rPr>
-        <w:t>Scheduler</w:t>
-      </w:r>
-      <w:r>
-        <w:rPr>
-          <w:b/>
-        </w:rPr>
-        <w:t xml:space="preserve"> </w:t>
-      </w:r>
-      <w:r>
-        <w:rPr>
-          <w:b/>
-          <w:lang w:val="en-US"/>
-        </w:rPr>
-        <w:t>module</w:t>
-      </w:r>
-    </w:p>
-    <w:p>
-      <w:pPr>
-        <w:rPr>
           <w:i/>
-        </w:rPr>
-      </w:pPr>
-      <w:r>
-        <w:rPr>
-          <w:i/>
-        </w:rPr>
-        <w:tab/>
-      </w:r>
-      <w:r>
-        <w:t xml:space="preserve">Взаимодействует с модулем </w:t>
-      </w:r>
-      <w:r>
-        <w:rPr>
-          <w:lang w:val="en-US"/>
-        </w:rPr>
-        <w:t>SQL</w:t>
-      </w:r>
-      <w:r>
-        <w:t xml:space="preserve"> </w:t>
-      </w:r>
-      <w:r>
-        <w:rPr>
-          <w:lang w:val="en-US"/>
-        </w:rPr>
-        <w:t>Daemon</w:t>
-      </w:r>
-    </w:p>
-    <w:p>
-      <w:pPr>
-        <w:ind w:left="1410"/>
-      </w:pPr>
-      <w:r>
-        <w:t xml:space="preserve">Отображает список пациентов </w:t>
-      </w:r>
-      <w:r>
-        <w:t xml:space="preserve"> за указанную дату, если:</w:t>
-      </w:r>
-    </w:p>
-    <w:p>
-      <w:pPr>
-        <w:ind w:left="1410"/>
-        <w:rPr>
-          <w:highlight w:val="yellow"/>
-        </w:rPr>
-      </w:pPr>
-      <w:r>
-        <w:rPr>
-          <w:highlight w:val="yellow"/>
-        </w:rPr>
-        <w:t xml:space="preserve">-на определенную дату было произведено переключение с другой вкладки программы </w:t>
-      </w:r>
-      <w:r>
-        <w:rPr>
-          <w:highlight w:val="yellow"/>
-          <w:lang w:val="en-US"/>
-        </w:rPr>
-        <w:t>TS</w:t>
-      </w:r>
-      <w:r>
-        <w:rPr>
-          <w:highlight w:val="yellow"/>
-        </w:rPr>
-        <w:t xml:space="preserve"> </w:t>
-      </w:r>
-      <w:r>
-        <w:rPr>
-          <w:highlight w:val="yellow"/>
-          <w:lang w:val="en-US"/>
-        </w:rPr>
-        <w:t>RIS</w:t>
-      </w:r>
-      <w:r>
-        <w:rPr>
-          <w:highlight w:val="yellow"/>
-        </w:rPr>
-        <w:t>;</w:t>
-      </w:r>
-    </w:p>
-    <w:p>
-      <w:pPr>
-        <w:ind w:left="1410"/>
-        <w:rPr>
-          <w:highlight w:val="yellow"/>
-        </w:rPr>
-      </w:pPr>
-      <w:r>
-        <w:rPr>
-          <w:highlight w:val="yellow"/>
-        </w:rPr>
-        <w:t>-было произведено переключение с помощью кнопок выставления даты</w:t>
-      </w:r>
-      <w:r>
-        <w:rPr>
-          <w:highlight w:val="yellow"/>
-        </w:rPr>
-        <w:t>;</w:t>
-      </w:r>
-    </w:p>
-    <w:p>
-      <w:pPr>
-        <w:ind w:left="1410"/>
-        <w:rPr>
-          <w:highlight w:val="yellow"/>
-        </w:rPr>
-      </w:pPr>
-      <w:r>
-        <w:rPr>
-          <w:highlight w:val="yellow"/>
-        </w:rPr>
-        <w:t>-</w:t>
-      </w:r>
-      <w:r>
-        <w:rPr>
-          <w:highlight w:val="yellow"/>
-        </w:rPr>
-        <w:t>был произведен быстрый поиск;</w:t>
-      </w:r>
-    </w:p>
-    <w:p>
-      <w:pPr>
-        <w:ind w:left="1410"/>
-      </w:pPr>
-      <w:r>
-        <w:rPr>
-          <w:highlight w:val="yellow"/>
-        </w:rPr>
-        <w:t>-был произведен расширенный поиск</w:t>
-      </w:r>
-      <w:r>
-        <w:rPr>
-          <w:highlight w:val="yellow"/>
-        </w:rPr>
-        <w:t>.</w:t>
-      </w:r>
-    </w:p>
-    <w:p>
-      <w:pPr>
-        <w:rPr>
-          <w:u w:val="dotted"/>
-        </w:rPr>
-      </w:pPr>
-      <w:r>
-        <w:tab/>
-      </w:r>
-      <w:r>
-        <w:rPr>
-          <w:u w:val="dotted"/>
-        </w:rPr>
-        <w:t>Перемещает пользователя по календарю</w:t>
-      </w:r>
-    </w:p>
-    <w:p>
-      <w:pPr>
-        <w:ind w:firstLine="708"/>
-      </w:pPr>
-      <w:r>
-        <w:t xml:space="preserve">Взаимодействует </w:t>
-      </w:r>
-      <w:r>
-        <w:t xml:space="preserve">с модулем </w:t>
-      </w:r>
-      <w:r>
-        <w:rPr>
-          <w:lang w:val="en-US"/>
-        </w:rPr>
-        <w:t>Protocol</w:t>
-      </w:r>
-    </w:p>
-    <w:p>
-      <w:pPr>
-        <w:ind w:left="1413"/>
-      </w:pPr>
-      <w:r>
-        <w:t>При двойном нажатии на конкретном пациенте в расписании, можно открыть протокол исследования этого пациента, при условии наличия определенных прав у пользователя</w:t>
-      </w:r>
-      <w:r>
-        <w:t>,</w:t>
-      </w:r>
-      <w:r>
-        <w:t xml:space="preserve"> использующего в данный момент программу.</w:t>
-      </w:r>
-    </w:p>
-    <w:p>
-      <w:pPr>
-        <w:ind w:firstLine="708"/>
-      </w:pPr>
-      <w:r>
-        <w:t xml:space="preserve">Обращается к </w:t>
-      </w:r>
-      <w:r>
-        <w:rPr>
-          <w:lang w:val="en-US"/>
-        </w:rPr>
-        <w:t>Shadow</w:t>
-      </w:r>
-      <w:r>
-        <w:t xml:space="preserve"> </w:t>
-      </w:r>
-      <w:r>
-        <w:rPr>
-          <w:lang w:val="en-US"/>
-        </w:rPr>
-        <w:t>Service</w:t>
-      </w:r>
-      <w:r>
-        <w:t xml:space="preserve"> </w:t>
-      </w:r>
-      <w:r>
-        <w:t xml:space="preserve">для передачи данных в </w:t>
-      </w:r>
-      <w:r>
-        <w:rPr>
-          <w:lang w:val="en-US"/>
-        </w:rPr>
-        <w:t>box</w:t>
-      </w:r>
-      <w:r>
-        <w:t xml:space="preserve"> </w:t>
-      </w:r>
-      <w:r>
-        <w:t>другим модулям.</w:t>
-      </w:r>
-    </w:p>
-    <w:p>
-      <w:pPr>
-        <w:ind w:firstLine="708"/>
-      </w:pPr>
-    </w:p>
-    <w:p>
-      <w:pPr>
-        <w:rPr>
-          <w:b/>
-        </w:rPr>
-      </w:pPr>
-      <w:r>
-        <w:rPr>
-          <w:b/>
-          <w:lang w:val="en-US"/>
-        </w:rPr>
-        <w:t>Search</w:t>
-      </w:r>
-    </w:p>
-    <w:p>
-      <w:pPr>
-        <w:rPr>
-          <w:u w:val="dotted"/>
-        </w:rPr>
-      </w:pPr>
-      <w:r>
-        <w:rPr>
-          <w:i/>
-        </w:rPr>
-        <w:tab/>
-      </w:r>
-      <w:r>
-        <w:t>Существует 2 режима</w:t>
-      </w:r>
-      <w:r>
-        <w:t xml:space="preserve"> </w:t>
-      </w:r>
-      <w:r>
-        <w:t>поиска</w:t>
-      </w:r>
-      <w:r>
-        <w:t xml:space="preserve">: </w:t>
-      </w:r>
-      <w:r>
-        <w:rPr>
-          <w:u w:val="dotted"/>
-        </w:rPr>
-        <w:t>простой</w:t>
-      </w:r>
-      <w:r>
-        <w:t xml:space="preserve"> и </w:t>
-      </w:r>
-      <w:r>
-        <w:rPr>
-          <w:u w:val="dotted"/>
-        </w:rPr>
-        <w:t>расширенный поиск</w:t>
-      </w:r>
-    </w:p>
-    <w:p>
-      <w:pPr>
-        <w:ind w:firstLine="708"/>
-        <w:rPr>
-          <w:u w:val="single"/>
-        </w:rPr>
-      </w:pPr>
-      <w:r>
-        <w:t xml:space="preserve">Содержит </w:t>
-      </w:r>
-      <w:r>
-        <w:rPr>
-          <w:u w:val="single"/>
-        </w:rPr>
-        <w:t>Временную ленту</w:t>
-      </w:r>
-    </w:p>
-    <w:p/>
-    <w:p>
-      <w:pPr>
-        <w:rPr>
-          <w:i/>
-        </w:rPr>
-      </w:pPr>
-      <w:r>
-        <w:tab/>
-      </w:r>
-      <w:r>
-        <w:t xml:space="preserve">Взаимодействует с модулем </w:t>
-      </w:r>
-      <w:r>
-        <w:rPr>
-          <w:lang w:val="en-US"/>
-        </w:rPr>
-        <w:t>SQL</w:t>
-      </w:r>
-      <w:r>
-        <w:t xml:space="preserve"> </w:t>
-      </w:r>
-      <w:r>
-        <w:rPr>
-          <w:lang w:val="en-US"/>
-        </w:rPr>
-        <w:t>Daemon</w:t>
-      </w:r>
-    </w:p>
-    <w:p>
-      <w:r>
-        <w:tab/>
-      </w:r>
-      <w:r>
-        <w:tab/>
-      </w:r>
-      <w:r>
-        <w:t>По заданным параметрам ведёт поиск пациентов в БД</w:t>
-      </w:r>
-    </w:p>
-    <w:p>
-      <w:r>
-        <w:tab/>
-      </w:r>
-      <w:r>
-        <w:rPr>
-          <w:highlight w:val="yellow"/>
-        </w:rPr>
-        <w:t xml:space="preserve">Взаимодействует с модулем </w:t>
-      </w:r>
-      <w:r>
-        <w:rPr>
-          <w:highlight w:val="yellow"/>
-          <w:lang w:val="en-US"/>
-        </w:rPr>
-        <w:t>Scheduler</w:t>
-      </w:r>
-      <w:r>
-        <w:t xml:space="preserve"> </w:t>
-      </w:r>
-    </w:p>
-    <w:p>
-      <w:pPr>
-        <w:ind w:firstLine="708"/>
-      </w:pPr>
-      <w:r>
-        <w:t xml:space="preserve">Обращается к </w:t>
-      </w:r>
-      <w:r>
-        <w:rPr>
-          <w:lang w:val="en-US"/>
-        </w:rPr>
-        <w:t>Shadow</w:t>
-      </w:r>
-      <w:r>
-        <w:t xml:space="preserve"> </w:t>
-      </w:r>
-      <w:r>
-        <w:rPr>
-          <w:lang w:val="en-US"/>
-        </w:rPr>
-        <w:t>Service</w:t>
-      </w:r>
-      <w:r>
-        <w:t xml:space="preserve"> </w:t>
-      </w:r>
-      <w:r>
-        <w:t xml:space="preserve">для передачи данных в </w:t>
-      </w:r>
-      <w:r>
-        <w:rPr>
-          <w:lang w:val="en-US"/>
-        </w:rPr>
-        <w:t>box</w:t>
-      </w:r>
-      <w:r>
-        <w:t xml:space="preserve"> </w:t>
-      </w:r>
-      <w:r>
-        <w:t>другим модулям.</w:t>
-      </w:r>
-    </w:p>
-    <w:p>
-      <w:pPr>
-        <w:ind w:firstLine="708"/>
-        <w:rPr>
-          <w:u w:val="single"/>
-        </w:rPr>
-      </w:pPr>
-    </w:p>
-    <w:p>
-      <w:pPr>
-        <w:rPr>
-          <w:b/>
-          <w:lang w:val="en-US"/>
-        </w:rPr>
-      </w:pPr>
-      <w:r>
-        <w:rPr>
-          <w:b/>
-          <w:lang w:val="en-US"/>
-        </w:rPr>
-        <w:t>HL7 Daemon</w:t>
-      </w:r>
-    </w:p>
-    <w:p>
-      <w:pPr>
-        <w:ind w:firstLine="708"/>
-      </w:pPr>
-      <w:r>
-        <w:rPr>
-          <w:highlight w:val="yellow"/>
-        </w:rPr>
-        <w:t xml:space="preserve">Принимает и отправляет </w:t>
-      </w:r>
-      <w:r>
-        <w:rPr>
-          <w:highlight w:val="yellow"/>
-          <w:lang w:val="en-US"/>
-        </w:rPr>
-        <w:t>HL</w:t>
-      </w:r>
-      <w:r>
-        <w:rPr>
-          <w:highlight w:val="yellow"/>
-        </w:rPr>
-        <w:t xml:space="preserve">7 сообщения системе </w:t>
-      </w:r>
-      <w:r>
-        <w:rPr>
-          <w:highlight w:val="yellow"/>
-          <w:lang w:val="en-US"/>
-        </w:rPr>
-        <w:t>PACS</w:t>
-      </w:r>
-      <w:r>
-        <w:rPr>
-          <w:highlight w:val="yellow"/>
-        </w:rPr>
-        <w:t xml:space="preserve"> и системе </w:t>
-      </w:r>
-      <w:r>
-        <w:rPr>
-          <w:highlight w:val="yellow"/>
-          <w:lang w:val="en-US"/>
-        </w:rPr>
-        <w:t>HIS</w:t>
-      </w:r>
-      <w:proofErr w:type="gramStart"/>
-      <w:r>
-        <w:rPr>
-          <w:highlight w:val="yellow"/>
-        </w:rPr>
-        <w:t xml:space="preserve"> :</w:t>
-      </w:r>
-      <w:proofErr w:type="gramEnd"/>
-    </w:p>
-    <w:p>
-      <w:r>
-        <w:tab/>
-      </w:r>
-      <w:r>
-        <w:tab/>
-      </w:r>
-      <w:proofErr w:type="gramStart"/>
-      <w:r>
-        <w:rPr>
-          <w:lang w:val="en-US"/>
-        </w:rPr>
-        <w:t>Parsing</w:t>
-      </w:r>
-      <w:r>
-        <w:rPr>
-          <w:lang w:val="en-US"/>
-        </w:rPr>
-        <w:t xml:space="preserve"> </w:t>
-      </w:r>
-      <w:r>
-        <w:t xml:space="preserve"> </w:t>
-      </w:r>
-      <w:r>
-        <w:rPr>
-          <w:lang w:val="en-US"/>
-        </w:rPr>
-        <w:t>HL</w:t>
-      </w:r>
-      <w:r>
-        <w:t>7</w:t>
-      </w:r>
-      <w:proofErr w:type="gramEnd"/>
-      <w:r>
-        <w:t xml:space="preserve"> </w:t>
-      </w:r>
-      <w:r>
-        <w:t>сообщения</w:t>
-      </w:r>
-    </w:p>
-    <w:p>
-      <w:pPr>
-        <w:rPr>
-          <w:lang w:val="en-US"/>
-        </w:rPr>
-      </w:pPr>
-      <w:r>
-        <w:tab/>
-      </w:r>
-      <w:r>
-        <w:rPr>
-          <w:lang w:val="en-US"/>
-        </w:rPr>
-        <w:tab/>
-      </w:r>
-      <w:r>
-        <w:rPr>
-          <w:lang w:val="en-US"/>
-        </w:rPr>
-        <w:t>Serializing</w:t>
-      </w:r>
-      <w:r>
-        <w:t xml:space="preserve"> </w:t>
-      </w:r>
-      <w:r>
-        <w:rPr>
-          <w:lang w:val="en-US"/>
-        </w:rPr>
-        <w:t xml:space="preserve">HL7 </w:t>
-      </w:r>
-      <w:r>
-        <w:t>сообщение</w:t>
-      </w:r>
-    </w:p>
-    <w:p>
-      <w:pPr>
-        <w:rPr>
-          <w:lang w:val="en-US"/>
-        </w:rPr>
-      </w:pPr>
-      <w:r>
-        <w:rPr>
-          <w:lang w:val="en-US"/>
         </w:rPr>
         <w:lastRenderedPageBreak/>
         <w:tab/>
       </w:r>
-    </w:p>
-    <w:p>
-      <w:pPr>
-        <w:rPr>
-          <w:lang w:val="en-US"/>
-        </w:rPr>
-      </w:pPr>
-    </w:p>
-    <w:p>
-      <w:pPr>
-        <w:rPr>
-          <w:lang w:val="en-US"/>
-        </w:rPr>
-      </w:pPr>
-      <w:r>
-        <w:rPr>
-          <w:i/>
-        </w:rPr>
-        <w:tab/>
-      </w:r>
       <w:r>
         <w:t xml:space="preserve">Взаимодействует с </w:t>
       </w:r>
@@ -4272,7 +4278,16 @@
         <w:rPr>
           <w:lang w:val="en-US"/>
         </w:rPr>
-        <w:t>Registration module</w:t>
+        <w:t>Registration</w:t>
+      </w:r>
+      <w:r>
+        <w:t xml:space="preserve"> </w:t>
+      </w:r>
+      <w:r>
+        <w:rPr>
+          <w:lang w:val="en-US"/>
+        </w:rPr>
+        <w:t>module</w:t>
       </w:r>
     </w:p>
     <w:p>
@@ -4280,9 +4295,6 @@
         <w:ind w:left="1410"/>
       </w:pPr>
       <w:r>
-        <w:rPr>
-          <w:lang w:val="en-US"/>
-        </w:rPr>
         <w:tab/>
       </w:r>
       <w:r>
@@ -4740,7 +4752,6 @@
       <w:pPr>
         <w:rPr>
           <w:highlight w:val="yellow"/>
-          <w:lang w:val="en-US"/>
         </w:rPr>
       </w:pPr>
       <w:r>
@@ -4763,9 +4774,6 @@
         <w:t xml:space="preserve">   </w:t>
       </w:r>
       <w:r>
-        <w:rPr>
-          <w:lang w:val="en-US"/>
-        </w:rPr>
         <w:t>//???</w:t>
       </w:r>
     </w:p>
@@ -4777,13 +4785,7 @@
         <w:rPr>
           <w:highlight w:val="yellow"/>
         </w:rPr>
-        <w:t xml:space="preserve">Когда в системе </w:t>
-      </w:r>
-      <w:r>
-        <w:rPr>
-          <w:highlight w:val="yellow"/>
-        </w:rPr>
-        <w:t xml:space="preserve">происходит переключение на вкладку расписание, либо значение даты в одной из кнопок управления датой на вкладке расписание поменялось, </w:t>
+        <w:t xml:space="preserve">Когда в системе происходит переключение на вкладку расписание, либо значение даты в одной из кнопок управления датой на вкладке расписание поменялось, </w:t>
       </w:r>
       <w:r>
         <w:rPr>
@@ -4814,9 +4816,6 @@
     </w:p>
     <w:p>
       <w:r>
-        <w:rPr>
-          <w:lang w:val="en-US"/>
-        </w:rPr>
         <w:tab/>
       </w:r>
       <w:r>
@@ -4898,7 +4897,6 @@
       <w:pPr>
         <w:rPr>
           <w:b/>
-          <w:lang w:val="en-US"/>
         </w:rPr>
       </w:pPr>
       <w:r>
@@ -4910,15 +4908,9 @@
       </w:r>
     </w:p>
     <w:p>
-      <w:pPr>
-        <w:rPr>
-          <w:lang w:val="en-US"/>
-        </w:rPr>
-      </w:pPr>
-      <w:r>
-        <w:rPr>
-          <w:b/>
-          <w:lang w:val="en-US"/>
+      <w:r>
+        <w:rPr>
+          <w:b/>
         </w:rPr>
         <w:tab/>
       </w:r>
@@ -4929,7 +4921,19 @@
         <w:rPr>
           <w:lang w:val="en-US"/>
         </w:rPr>
-        <w:t xml:space="preserve">SQL Daemon </w:t>
+        <w:t>SQL</w:t>
+      </w:r>
+      <w:r>
+        <w:t xml:space="preserve"> </w:t>
+      </w:r>
+      <w:r>
+        <w:rPr>
+          <w:lang w:val="en-US"/>
+        </w:rPr>
+        <w:t>Daemon</w:t>
+      </w:r>
+      <w:r>
+        <w:t xml:space="preserve"> </w:t>
       </w:r>
     </w:p>
     <w:p>
@@ -4942,7 +4946,6 @@
       <w:r>
         <w:rPr>
           <w:i/>
-          <w:lang w:val="en-US"/>
         </w:rPr>
         <w:tab/>
       </w:r>
@@ -4955,9 +4958,6 @@
         <w:tab/>
       </w:r>
       <w:r>
-        <w:rPr>
-          <w:lang w:val="en-US"/>
-        </w:rPr>
         <w:tab/>
       </w:r>
       <w:r>
@@ -4969,13 +4969,61 @@
         <w:tab/>
       </w:r>
       <w:r>
-        <w:rPr>
-          <w:lang w:val="en-US"/>
-        </w:rPr>
         <w:tab/>
       </w:r>
       <w:r>
         <w:t>Загружает протокол</w:t>
+      </w:r>
+    </w:p>
+    <w:p>
+      <w:r>
+        <w:tab/>
+      </w:r>
+      <w:r>
+        <w:tab/>
+      </w:r>
+      <w:r>
+        <w:t>Сохраняет протокол</w:t>
+      </w:r>
+    </w:p>
+    <w:p>
+      <w:r>
+        <w:tab/>
+      </w:r>
+      <w:r>
+        <w:rPr>
+          <w:highlight w:val="yellow"/>
+        </w:rPr>
+        <w:t>Взаимодействует</w:t>
+      </w:r>
+      <w:r>
+        <w:rPr>
+          <w:highlight w:val="yellow"/>
+        </w:rPr>
+        <w:t xml:space="preserve"> с </w:t>
+      </w:r>
+      <w:r>
+        <w:rPr>
+          <w:highlight w:val="yellow"/>
+          <w:lang w:val="en-US"/>
+        </w:rPr>
+        <w:t>MS</w:t>
+      </w:r>
+      <w:r>
+        <w:rPr>
+          <w:highlight w:val="yellow"/>
+        </w:rPr>
+        <w:t xml:space="preserve"> </w:t>
+      </w:r>
+      <w:r>
+        <w:rPr>
+          <w:highlight w:val="yellow"/>
+          <w:lang w:val="en-US"/>
+        </w:rPr>
+        <w:t>Office</w:t>
+      </w:r>
+      <w:r>
+        <w:t xml:space="preserve"> //???</w:t>
       </w:r>
     </w:p>
     <w:p>
@@ -4984,63 +5032,9 @@
         <w:tab/>
       </w:r>
       <w:r>
-        <w:rPr>
-          <w:lang w:val="en-US"/>
-        </w:rPr>
-        <w:tab/>
-      </w:r>
-      <w:r>
-        <w:t>Сохраняет протокол</w:t>
-      </w:r>
-    </w:p>
-    <w:p>
-      <w:r>
-        <w:tab/>
-      </w:r>
-      <w:r>
-        <w:rPr>
-          <w:highlight w:val="yellow"/>
-        </w:rPr>
         <w:t>Взаимодействует</w:t>
       </w:r>
       <w:r>
-        <w:rPr>
-          <w:highlight w:val="yellow"/>
-        </w:rPr>
-        <w:t xml:space="preserve"> с </w:t>
-      </w:r>
-      <w:r>
-        <w:rPr>
-          <w:highlight w:val="yellow"/>
-          <w:lang w:val="en-US"/>
-        </w:rPr>
-        <w:t>MS</w:t>
-      </w:r>
-      <w:r>
-        <w:rPr>
-          <w:highlight w:val="yellow"/>
-        </w:rPr>
-        <w:t xml:space="preserve"> </w:t>
-      </w:r>
-      <w:r>
-        <w:rPr>
-          <w:highlight w:val="yellow"/>
-          <w:lang w:val="en-US"/>
-        </w:rPr>
-        <w:t>Office</w:t>
-      </w:r>
-      <w:r>
-        <w:t xml:space="preserve"> //???</w:t>
-      </w:r>
-    </w:p>
-    <w:p>
-      <w:r>
-        <w:tab/>
-      </w:r>
-      <w:r>
-        <w:t>Взаимодействует</w:t>
-      </w:r>
-      <w:r>
         <w:t xml:space="preserve"> </w:t>
       </w:r>
       <w:r>
@@ -5056,24 +5050,21 @@
         <w:t>Scheduler</w:t>
       </w:r>
       <w:r>
-        <w:rPr>
-          <w:lang w:val="en-US"/>
-        </w:rPr>
-        <w:t xml:space="preserve"> module</w:t>
+        <w:t xml:space="preserve"> </w:t>
+      </w:r>
+      <w:r>
+        <w:rPr>
+          <w:lang w:val="en-US"/>
+        </w:rPr>
+        <w:t>module</w:t>
       </w:r>
     </w:p>
     <w:p>
       <w:pPr>
         <w:ind w:firstLine="708"/>
-        <w:rPr>
-          <w:lang w:val="en-US"/>
-        </w:rPr>
-      </w:pPr>
-      <w:r>
-        <w:t xml:space="preserve"> </w:t>
-      </w:r>
-      <w:r>
-        <w:t xml:space="preserve">Обращается к </w:t>
+      </w:pPr>
+      <w:r>
+        <w:t xml:space="preserve"> Обращается к </w:t>
       </w:r>
       <w:r>
         <w:rPr>
@@ -5109,13 +5100,7 @@
         <w:t>другим модулям.</w:t>
       </w:r>
     </w:p>
-    <w:p>
-      <w:pPr>
-        <w:rPr>
-          <w:lang w:val="en-US"/>
-        </w:rPr>
-      </w:pPr>
-    </w:p>
+    <w:p/>
     <w:p>
       <w:pPr>
         <w:rPr>
@@ -5146,11 +5131,18 @@
         <w:t>Image Viewer</w:t>
       </w:r>
     </w:p>
-    <w:p/>
-    <w:p>
-      <w:pPr>
-        <w:rPr>
-          <w:b/>
+    <w:p>
+      <w:pPr>
+        <w:rPr>
+          <w:lang w:val="en-US"/>
+        </w:rPr>
+      </w:pPr>
+    </w:p>
+    <w:p>
+      <w:pPr>
+        <w:rPr>
+          <w:b/>
+          <w:lang w:val="en-US"/>
         </w:rPr>
       </w:pPr>
       <w:r>
@@ -5163,6 +5155,7 @@
       <w:r>
         <w:rPr>
           <w:b/>
+          <w:lang w:val="en-US"/>
         </w:rPr>
         <w:t xml:space="preserve"> </w:t>
       </w:r>
@@ -5176,6 +5169,7 @@
       <w:r>
         <w:rPr>
           <w:b/>
+          <w:lang w:val="en-US"/>
         </w:rPr>
         <w:t xml:space="preserve"> </w:t>
       </w:r>
@@ -5185,13 +5179,53 @@
         <w:ind w:firstLine="708"/>
         <w:rPr>
           <w:highlight w:val="yellow"/>
-        </w:rPr>
-      </w:pPr>
-      <w:r>
-        <w:rPr>
-          <w:highlight w:val="yellow"/>
-        </w:rPr>
-        <w:t>Ловит состояния всех модулей</w:t>
+          <w:lang w:val="en-US"/>
+        </w:rPr>
+      </w:pPr>
+      <w:r>
+        <w:rPr>
+          <w:highlight w:val="yellow"/>
+        </w:rPr>
+        <w:t>Ловит</w:t>
+      </w:r>
+      <w:r>
+        <w:rPr>
+          <w:highlight w:val="yellow"/>
+          <w:lang w:val="en-US"/>
+        </w:rPr>
+        <w:t xml:space="preserve"> </w:t>
+      </w:r>
+      <w:r>
+        <w:rPr>
+          <w:highlight w:val="yellow"/>
+        </w:rPr>
+        <w:t>состояния</w:t>
+      </w:r>
+      <w:r>
+        <w:rPr>
+          <w:highlight w:val="yellow"/>
+          <w:lang w:val="en-US"/>
+        </w:rPr>
+        <w:t xml:space="preserve"> </w:t>
+      </w:r>
+      <w:r>
+        <w:rPr>
+          <w:highlight w:val="yellow"/>
+        </w:rPr>
+        <w:t>всех</w:t>
+      </w:r>
+      <w:r>
+        <w:rPr>
+          <w:highlight w:val="yellow"/>
+          <w:lang w:val="en-US"/>
+        </w:rPr>
+        <w:t xml:space="preserve"> </w:t>
+      </w:r>
+      <w:r>
+        <w:rPr>
+          <w:highlight w:val="yellow"/>
+        </w:rPr>
+        <w:t>модулей</w:t>
       </w:r>
     </w:p>
     <w:p>
@@ -6933,7 +6967,7 @@
       </w:r>
     </w:p>
     <w:sectPr>
-      <w:footerReference w:type="default" r:id="rId13"/>
+      <w:footerReference w:type="default" r:id="rId12"/>
       <w:pgSz w:w="11906" w:h="16838"/>
       <w:pgMar w:top="1134" w:right="850" w:bottom="1134" w:left="1701" w:header="708" w:footer="708" w:gutter="0"/>
       <w:cols w:space="708"/>
@@ -6944,7 +6978,7 @@
 </file>
 
 <file path=word/endnotes.xml><?xml version="1.0" encoding="utf-8"?>
-<w:endnotes xmlns:wpc="http://schemas.microsoft.com/office/word/2010/wordprocessingCanvas" xmlns:mc="http://schemas.openxmlformats.org/markup-compatibility/2006" xmlns:o="urn:schemas-microsoft-com:office:office" xmlns:r="http://schemas.openxmlformats.org/officeDocument/2006/relationships" xmlns:m="http://schemas.openxmlformats.org/officeDocument/2006/math" xmlns:v="urn:schemas-microsoft-com:vml" xmlns:wp14="http://schemas.microsoft.com/office/word/2010/wordprocessingDrawing" xmlns:wp="http://schemas.openxmlformats.org/drawingml/2006/wordprocessingDrawing" xmlns:w10="urn:schemas-microsoft-com:office:word" xmlns:w="http://schemas.openxmlformats.org/wordprocessingml/2006/main" xmlns:w14="http://schemas.microsoft.com/office/word/2010/wordml" xmlns:wpg="http://schemas.microsoft.com/office/word/2010/wordprocessingGroup" xmlns:wpi="http://schemas.microsoft.com/office/word/2010/wordprocessingInk" xmlns:wne="http://schemas.microsoft.com/office/word/2006/wordml" xmlns:wps="http://schemas.microsoft.com/office/word/2010/wordprocessingShape" mc:Ignorable="w14 wp14">
+<w:endnotes xmlns:ve="http://schemas.openxmlformats.org/markup-compatibility/2006" xmlns:o="urn:schemas-microsoft-com:office:office" xmlns:r="http://schemas.openxmlformats.org/officeDocument/2006/relationships" xmlns:m="http://schemas.openxmlformats.org/officeDocument/2006/math" xmlns:v="urn:schemas-microsoft-com:vml" xmlns:wp="http://schemas.openxmlformats.org/drawingml/2006/wordprocessingDrawing" xmlns:w10="urn:schemas-microsoft-com:office:word" xmlns:w="http://schemas.openxmlformats.org/wordprocessingml/2006/main" xmlns:wne="http://schemas.microsoft.com/office/word/2006/wordml">
   <w:endnote w:type="separator" w:id="-1">
     <w:p>
       <w:pPr>
@@ -6969,14 +7003,10 @@
 </file>
 
 <file path=word/footer1.xml><?xml version="1.0" encoding="utf-8"?>
-<w:ftr xmlns:wpc="http://schemas.microsoft.com/office/word/2010/wordprocessingCanvas" xmlns:mc="http://schemas.openxmlformats.org/markup-compatibility/2006" xmlns:o="urn:schemas-microsoft-com:office:office" xmlns:r="http://schemas.openxmlformats.org/officeDocument/2006/relationships" xmlns:m="http://schemas.openxmlformats.org/officeDocument/2006/math" xmlns:v="urn:schemas-microsoft-com:vml" xmlns:wp14="http://schemas.microsoft.com/office/word/2010/wordprocessingDrawing" xmlns:wp="http://schemas.openxmlformats.org/drawingml/2006/wordprocessingDrawing" xmlns:w10="urn:schemas-microsoft-com:office:word" xmlns:w="http://schemas.openxmlformats.org/wordprocessingml/2006/main" xmlns:w14="http://schemas.microsoft.com/office/word/2010/wordml" xmlns:wpg="http://schemas.microsoft.com/office/word/2010/wordprocessingGroup" xmlns:wpi="http://schemas.microsoft.com/office/word/2010/wordprocessingInk" xmlns:wne="http://schemas.microsoft.com/office/word/2006/wordml" xmlns:wps="http://schemas.microsoft.com/office/word/2010/wordprocessingShape" mc:Ignorable="w14 wp14">
+<w:ftr xmlns:ve="http://schemas.openxmlformats.org/markup-compatibility/2006" xmlns:o="urn:schemas-microsoft-com:office:office" xmlns:r="http://schemas.openxmlformats.org/officeDocument/2006/relationships" xmlns:m="http://schemas.openxmlformats.org/officeDocument/2006/math" xmlns:v="urn:schemas-microsoft-com:vml" xmlns:wp="http://schemas.openxmlformats.org/drawingml/2006/wordprocessingDrawing" xmlns:w10="urn:schemas-microsoft-com:office:word" xmlns:w="http://schemas.openxmlformats.org/wordprocessingml/2006/main" xmlns:wne="http://schemas.microsoft.com/office/word/2006/wordml">
   <w:sdt>
     <w:sdtPr>
       <w:id w:val="-571356241"/>
-      <w:docPartObj>
-        <w:docPartGallery w:val="Page Numbers (Bottom of Page)"/>
-        <w:docPartUnique/>
-      </w:docPartObj>
     </w:sdtPr>
     <w:sdtContent>
       <w:p>
@@ -6997,7 +7027,7 @@
           <w:rPr>
             <w:noProof/>
           </w:rPr>
-          <w:t>16</w:t>
+          <w:t>2</w:t>
         </w:r>
         <w:r>
           <w:fldChar w:fldCharType="end"/>
@@ -7014,7 +7044,7 @@
 </file>
 
 <file path=word/footnotes.xml><?xml version="1.0" encoding="utf-8"?>
-<w:footnotes xmlns:wpc="http://schemas.microsoft.com/office/word/2010/wordprocessingCanvas" xmlns:mc="http://schemas.openxmlformats.org/markup-compatibility/2006" xmlns:o="urn:schemas-microsoft-com:office:office" xmlns:r="http://schemas.openxmlformats.org/officeDocument/2006/relationships" xmlns:m="http://schemas.openxmlformats.org/officeDocument/2006/math" xmlns:v="urn:schemas-microsoft-com:vml" xmlns:wp14="http://schemas.microsoft.com/office/word/2010/wordprocessingDrawing" xmlns:wp="http://schemas.openxmlformats.org/drawingml/2006/wordprocessingDrawing" xmlns:w10="urn:schemas-microsoft-com:office:word" xmlns:w="http://schemas.openxmlformats.org/wordprocessingml/2006/main" xmlns:w14="http://schemas.microsoft.com/office/word/2010/wordml" xmlns:wpg="http://schemas.microsoft.com/office/word/2010/wordprocessingGroup" xmlns:wpi="http://schemas.microsoft.com/office/word/2010/wordprocessingInk" xmlns:wne="http://schemas.microsoft.com/office/word/2006/wordml" xmlns:wps="http://schemas.microsoft.com/office/word/2010/wordprocessingShape" mc:Ignorable="w14 wp14">
+<w:footnotes xmlns:ve="http://schemas.openxmlformats.org/markup-compatibility/2006" xmlns:o="urn:schemas-microsoft-com:office:office" xmlns:r="http://schemas.openxmlformats.org/officeDocument/2006/relationships" xmlns:m="http://schemas.openxmlformats.org/officeDocument/2006/math" xmlns:v="urn:schemas-microsoft-com:vml" xmlns:wp="http://schemas.openxmlformats.org/drawingml/2006/wordprocessingDrawing" xmlns:w10="urn:schemas-microsoft-com:office:word" xmlns:w="http://schemas.openxmlformats.org/wordprocessingml/2006/main" xmlns:wne="http://schemas.microsoft.com/office/word/2006/wordml">
   <w:footnote w:type="separator" w:id="-1">
     <w:p>
       <w:pPr>
@@ -7039,7 +7069,7 @@
 </file>
 
 <file path=word/numbering.xml><?xml version="1.0" encoding="utf-8"?>
-<w:numbering xmlns:wpc="http://schemas.microsoft.com/office/word/2010/wordprocessingCanvas" xmlns:mc="http://schemas.openxmlformats.org/markup-compatibility/2006" xmlns:o="urn:schemas-microsoft-com:office:office" xmlns:r="http://schemas.openxmlformats.org/officeDocument/2006/relationships" xmlns:m="http://schemas.openxmlformats.org/officeDocument/2006/math" xmlns:v="urn:schemas-microsoft-com:vml" xmlns:wp14="http://schemas.microsoft.com/office/word/2010/wordprocessingDrawing" xmlns:wp="http://schemas.openxmlformats.org/drawingml/2006/wordprocessingDrawing" xmlns:w10="urn:schemas-microsoft-com:office:word" xmlns:w="http://schemas.openxmlformats.org/wordprocessingml/2006/main" xmlns:w14="http://schemas.microsoft.com/office/word/2010/wordml" xmlns:wpg="http://schemas.microsoft.com/office/word/2010/wordprocessingGroup" xmlns:wpi="http://schemas.microsoft.com/office/word/2010/wordprocessingInk" xmlns:wne="http://schemas.microsoft.com/office/word/2006/wordml" xmlns:wps="http://schemas.microsoft.com/office/word/2010/wordprocessingShape" mc:Ignorable="w14 wp14">
+<w:numbering xmlns:ve="http://schemas.openxmlformats.org/markup-compatibility/2006" xmlns:o="urn:schemas-microsoft-com:office:office" xmlns:r="http://schemas.openxmlformats.org/officeDocument/2006/relationships" xmlns:m="http://schemas.openxmlformats.org/officeDocument/2006/math" xmlns:v="urn:schemas-microsoft-com:vml" xmlns:wp="http://schemas.openxmlformats.org/drawingml/2006/wordprocessingDrawing" xmlns:w10="urn:schemas-microsoft-com:office:word" xmlns:w="http://schemas.openxmlformats.org/wordprocessingml/2006/main" xmlns:wne="http://schemas.microsoft.com/office/word/2006/wordml">
   <w:abstractNum w:abstractNumId="0">
     <w:nsid w:val="084B5002"/>
     <w:multiLevelType w:val="hybridMultilevel"/>
@@ -7597,7 +7627,7 @@
 </file>
 
 <file path=word/styles.xml><?xml version="1.0" encoding="utf-8"?>
-<w:styles xmlns:mc="http://schemas.openxmlformats.org/markup-compatibility/2006" xmlns:r="http://schemas.openxmlformats.org/officeDocument/2006/relationships" xmlns:w="http://schemas.openxmlformats.org/wordprocessingml/2006/main" xmlns:w14="http://schemas.microsoft.com/office/word/2010/wordml" mc:Ignorable="w14">
+<w:styles xmlns:r="http://schemas.openxmlformats.org/officeDocument/2006/relationships" xmlns:w="http://schemas.openxmlformats.org/wordprocessingml/2006/main">
   <w:docDefaults>
     <w:rPrDefault>
       <w:rPr>
@@ -7768,6 +7798,7 @@
     <w:uiPriority w:val="99"/>
     <w:semiHidden/>
     <w:unhideWhenUsed/>
+    <w:qFormat/>
     <w:tblPr>
       <w:tblInd w:w="0" w:type="dxa"/>
       <w:tblCellMar>
@@ -8500,7 +8531,7 @@
 </file>
 
 <file path=customXml/itemProps1.xml><?xml version="1.0" encoding="utf-8"?>
-<ds:datastoreItem xmlns:ds="http://schemas.openxmlformats.org/officeDocument/2006/customXml" ds:itemID="{6DF1F8C7-9DEB-49AC-8A16-71D1E5F165F2}">
+<ds:datastoreItem xmlns:ds="http://schemas.openxmlformats.org/officeDocument/2006/customXml" ds:itemID="{6AF49F62-08DE-4779-AECB-96D591834F47}">
   <ds:schemaRefs>
     <ds:schemaRef ds:uri="http://schemas.openxmlformats.org/officeDocument/2006/bibliography"/>
   </ds:schemaRefs>

</xml_diff>